<commit_message>
Prise en passant + javadoc + rapport
- Prise en passant totalement fonctionnelle même avec l'IA
- JavaDoc
- .jar
- rapport mis à jour
- choix d'une configuration : le JFileChooser se palce directement dans el repertoire courant
- autres modifications et corrections de bugs
</commit_message>
<xml_diff>
--- a/Rapport_GANNE_CHEMOUL.docx
+++ b/Rapport_GANNE_CHEMOUL.docx
@@ -12,6 +12,81 @@
       </w:sdtPr>
       <w:sdtContent>
         <w:p>
+          <w:r>
+            <w:rPr>
+              <w:noProof/>
+            </w:rPr>
+            <w:drawing>
+              <wp:anchor distT="0" distB="0" distL="114300" distR="114300" simplePos="0" relativeHeight="251666432" behindDoc="1" locked="0" layoutInCell="1" allowOverlap="1" wp14:anchorId="4127904A" wp14:editId="25D7406D">
+                <wp:simplePos x="0" y="0"/>
+                <wp:positionH relativeFrom="margin">
+                  <wp:align>left</wp:align>
+                </wp:positionH>
+                <wp:positionV relativeFrom="paragraph">
+                  <wp:posOffset>0</wp:posOffset>
+                </wp:positionV>
+                <wp:extent cx="1560195" cy="550545"/>
+                <wp:effectExtent l="0" t="0" r="1905" b="1905"/>
+                <wp:wrapTight wrapText="bothSides">
+                  <wp:wrapPolygon edited="0">
+                    <wp:start x="0" y="0"/>
+                    <wp:lineTo x="0" y="20927"/>
+                    <wp:lineTo x="21363" y="20927"/>
+                    <wp:lineTo x="21363" y="0"/>
+                    <wp:lineTo x="0" y="0"/>
+                  </wp:wrapPolygon>
+                </wp:wrapTight>
+                <wp:docPr id="7" name="Image 7" descr="Résultat de recherche d'images pour &quot;polytech lyon&quot;"/>
+                <wp:cNvGraphicFramePr>
+                  <a:graphicFrameLocks xmlns:a="http://schemas.openxmlformats.org/drawingml/2006/main" noChangeAspect="1"/>
+                </wp:cNvGraphicFramePr>
+                <a:graphic xmlns:a="http://schemas.openxmlformats.org/drawingml/2006/main">
+                  <a:graphicData uri="http://schemas.openxmlformats.org/drawingml/2006/picture">
+                    <pic:pic xmlns:pic="http://schemas.openxmlformats.org/drawingml/2006/picture">
+                      <pic:nvPicPr>
+                        <pic:cNvPr id="0" name="Picture 5" descr="Résultat de recherche d'images pour &quot;polytech lyon&quot;"/>
+                        <pic:cNvPicPr>
+                          <a:picLocks noChangeAspect="1" noChangeArrowheads="1"/>
+                        </pic:cNvPicPr>
+                      </pic:nvPicPr>
+                      <pic:blipFill>
+                        <a:blip r:embed="rId9">
+                          <a:extLst>
+                            <a:ext uri="{28A0092B-C50C-407E-A947-70E740481C1C}">
+                              <a14:useLocalDpi xmlns:a14="http://schemas.microsoft.com/office/drawing/2010/main" val="0"/>
+                            </a:ext>
+                          </a:extLst>
+                        </a:blip>
+                        <a:srcRect/>
+                        <a:stretch>
+                          <a:fillRect/>
+                        </a:stretch>
+                      </pic:blipFill>
+                      <pic:spPr bwMode="auto">
+                        <a:xfrm>
+                          <a:off x="0" y="0"/>
+                          <a:ext cx="1560195" cy="550545"/>
+                        </a:xfrm>
+                        <a:prstGeom prst="rect">
+                          <a:avLst/>
+                        </a:prstGeom>
+                        <a:noFill/>
+                        <a:ln>
+                          <a:noFill/>
+                        </a:ln>
+                      </pic:spPr>
+                    </pic:pic>
+                  </a:graphicData>
+                </a:graphic>
+                <wp14:sizeRelH relativeFrom="margin">
+                  <wp14:pctWidth>0</wp14:pctWidth>
+                </wp14:sizeRelH>
+                <wp14:sizeRelV relativeFrom="margin">
+                  <wp14:pctHeight>0</wp14:pctHeight>
+                </wp14:sizeRelV>
+              </wp:anchor>
+            </w:drawing>
+          </w:r>
           <w:r>
             <w:rPr>
               <w:noProof/>
@@ -381,7 +456,7 @@
                 <w:pict>
                   <v:group id="Groupe 453" o:spid="_x0000_s1026" style="position:absolute;margin-left:193.95pt;margin-top:0;width:245.15pt;height:11in;z-index:251659264;mso-width-percent:400;mso-height-percent:1000;mso-position-horizontal:right;mso-position-horizontal-relative:page;mso-position-vertical:top;mso-position-vertical-relative:page;mso-width-percent:400;mso-height-percent:1000" coordsize="31136,100584" o:gfxdata="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">
                     <v:rect id="Rectangle 459" o:spid="_x0000_s1027" alt="Light vertical" style="position:absolute;width:1385;height:100584;visibility:visible;mso-wrap-style:square;v-text-anchor:middle" o:gfxdata="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" fillcolor="#e2ab76 [1945]" stroked="f" strokecolor="white" strokeweight="1pt">
-                      <v:fill r:id="rId9" o:title="" opacity="52428f" color2="white [3212]" o:opacity2="52428f" type="pattern"/>
+                      <v:fill r:id="rId10" o:title="" opacity="52428f" color2="white [3212]" o:opacity2="52428f" type="pattern"/>
                       <v:shadow color="#d8d8d8" offset="3pt,3pt"/>
                     </v:rect>
                     <v:rect id="Rectangle 460" o:spid="_x0000_s1028" style="position:absolute;left:1246;width:29718;height:100584;visibility:visible;mso-wrap-style:square;v-text-anchor:top" o:gfxdata="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" fillcolor="#3a2c24 [2415]" stroked="f" strokecolor="#d8d8d8"/>
@@ -721,7 +796,7 @@
                         </pic:cNvPicPr>
                       </pic:nvPicPr>
                       <pic:blipFill>
-                        <a:blip r:embed="rId10">
+                        <a:blip r:embed="rId11">
                           <a:extLst>
                             <a:ext uri="{28A0092B-C50C-407E-A947-70E740481C1C}">
                               <a14:useLocalDpi xmlns:a14="http://schemas.microsoft.com/office/drawing/2010/main" val="0"/>
@@ -825,7 +900,7 @@
                     <pic:cNvPicPr/>
                   </pic:nvPicPr>
                   <pic:blipFill>
-                    <a:blip r:embed="rId11">
+                    <a:blip r:embed="rId12">
                       <a:extLst>
                         <a:ext uri="{28A0092B-C50C-407E-A947-70E740481C1C}">
                           <a14:useLocalDpi xmlns:a14="http://schemas.microsoft.com/office/drawing/2010/main" val="0"/>
@@ -874,12 +949,27 @@
         <w:t>échec</w:t>
       </w:r>
       <w:r>
+        <w:t xml:space="preserve"> en java</w:t>
+      </w:r>
+      <w:r>
         <w:t>. Nous avons dans un premier temps développé le jeu en mode console, puis nous l’avons reporté en graphique en utilisant la bibliothèque java swing. La majeure partie des fonctions ont été codées pour pouvoir être soumises à un jeu console ou à un jeu graphique.</w:t>
       </w:r>
     </w:p>
     <w:p>
-      <w:r>
-        <w:t>2 modes de jeu :</w:t>
+      <w:pPr>
+        <w:ind w:firstLine="708"/>
+      </w:pPr>
+      <w:r>
+        <w:t>M</w:t>
+      </w:r>
+      <w:r>
+        <w:t>odes</w:t>
+      </w:r>
+      <w:r>
+        <w:t xml:space="preserve"> de jeu :</w:t>
+      </w:r>
+      <w:r>
+        <w:t xml:space="preserve"> </w:t>
       </w:r>
     </w:p>
     <w:p>
@@ -887,17 +977,23 @@
         <w:pStyle w:val="Paragraphedeliste"/>
         <w:numPr>
           <w:ilvl w:val="0"/>
-          <w:numId w:val="3"/>
+          <w:numId w:val="5"/>
         </w:numPr>
       </w:pPr>
       <w:r>
-        <w:t xml:space="preserve">Entre </w:t>
-      </w:r>
-      <w:r>
-        <w:t>2 Joueurs</w:t>
-      </w:r>
-      <w:r>
-        <w:t>.</w:t>
+        <w:t xml:space="preserve">2 joueurs peuvent jouer au tour par tour sur </w:t>
+      </w:r>
+      <w:r>
+        <w:t>le</w:t>
+      </w:r>
+      <w:r>
+        <w:t xml:space="preserve"> m</w:t>
+      </w:r>
+      <w:r>
+        <w:t>ê</w:t>
+      </w:r>
+      <w:r>
+        <w:t>me ordinateur.</w:t>
       </w:r>
     </w:p>
     <w:p>
@@ -905,11 +1001,25 @@
         <w:pStyle w:val="Paragraphedeliste"/>
         <w:numPr>
           <w:ilvl w:val="0"/>
-          <w:numId w:val="3"/>
+          <w:numId w:val="5"/>
         </w:numPr>
       </w:pPr>
       <w:r>
-        <w:t>Contre une Intelligence artificielle basique.</w:t>
+        <w:t xml:space="preserve">1 joueur peut jouer seul contre </w:t>
+      </w:r>
+      <w:r>
+        <w:t>une Intelligence artificielle basique.</w:t>
+      </w:r>
+    </w:p>
+    <w:p>
+      <w:r>
+        <w:t xml:space="preserve">Vous pouvez vous référer au README.md </w:t>
+      </w:r>
+      <w:r>
+        <w:t xml:space="preserve">se situant à la racine du projet pour trouver </w:t>
+      </w:r>
+      <w:r>
+        <w:t xml:space="preserve">plus d’informations. </w:t>
       </w:r>
     </w:p>
     <w:p>
@@ -919,11 +1029,6 @@
       <w:r>
         <w:t>Fonctionnalités développées</w:t>
       </w:r>
-    </w:p>
-    <w:p>
-      <w:pPr>
-        <w:pStyle w:val="Paragraphedeliste"/>
-      </w:pPr>
     </w:p>
     <w:p>
       <w:pPr>
@@ -971,7 +1076,6 @@
         </w:numPr>
       </w:pPr>
       <w:r>
-        <w:lastRenderedPageBreak/>
         <w:t>Prise en passant</w:t>
       </w:r>
     </w:p>
@@ -1005,7 +1109,13 @@
         <w:t>èces selon les règles de déplacements</w:t>
       </w:r>
       <w:r>
-        <w:t xml:space="preserve"> qui leur sont propres</w:t>
+        <w:t xml:space="preserve"> qui leur</w:t>
+      </w:r>
+      <w:r>
+        <w:t>s</w:t>
+      </w:r>
+      <w:r>
+        <w:t xml:space="preserve"> sont propres</w:t>
       </w:r>
     </w:p>
     <w:p>
@@ -1030,6 +1140,7 @@
         </w:numPr>
       </w:pPr>
       <w:r>
+        <w:lastRenderedPageBreak/>
         <w:t>Si l’un des rois est en échec et mat</w:t>
       </w:r>
     </w:p>
@@ -1157,7 +1268,16 @@
         </w:numPr>
       </w:pPr>
       <w:r>
-        <w:t>Réalise une prise en passant des pièces de l’adversaire avec une probabilité de ½ chance.</w:t>
+        <w:t>Réalise une prise en passant des pièces de l’adversaire avec une probabilité de ½</w:t>
+      </w:r>
+      <w:r>
+        <w:t xml:space="preserve"> (lorsque </w:t>
+      </w:r>
+      <w:r>
+        <w:t>l’IA choisie de ne pas prendre en passant cela n’est pas affiché sur la console)</w:t>
+      </w:r>
+      <w:r>
+        <w:t>.</w:t>
       </w:r>
     </w:p>
     <w:p>
@@ -1166,18 +1286,6 @@
       </w:pPr>
       <w:r>
         <w:t>Déroulement d’une partie</w:t>
-      </w:r>
-    </w:p>
-    <w:p/>
-    <w:p>
-      <w:pPr>
-        <w:pStyle w:val="Titre3"/>
-      </w:pPr>
-      <w:r>
-        <w:t xml:space="preserve">Choix de </w:t>
-      </w:r>
-      <w:r>
-        <w:t>conception</w:t>
       </w:r>
     </w:p>
     <w:p>
@@ -1189,16 +1297,13 @@
         </w:numPr>
       </w:pPr>
       <w:r>
-        <w:t xml:space="preserve">Héritage des pièces et polymorphisme. </w:t>
-      </w:r>
-      <w:r>
-        <w:t>La classe Pièce est une classe abstraite dont héritent</w:t>
-      </w:r>
-      <w:r>
-        <w:t xml:space="preserve"> </w:t>
-      </w:r>
-      <w:r>
-        <w:t>les classes Pion, Cavalier, Tour, Fou, Roi, Dame.</w:t>
+        <w:t>Initialisation de l’échiquier par un fichier de configuration</w:t>
+      </w:r>
+      <w:r>
+        <w:t xml:space="preserve"> (se place directement à la racine du projet)</w:t>
+      </w:r>
+      <w:r>
+        <w:t>.</w:t>
       </w:r>
     </w:p>
     <w:p>
@@ -1210,6 +1315,117 @@
         </w:numPr>
       </w:pPr>
       <w:r>
+        <w:t>Choix de jouer contre l’IA ou un autre joueur</w:t>
+      </w:r>
+      <w:r>
+        <w:t xml:space="preserve"> (pour ce dernier choix : saisi du nom des joueurs)</w:t>
+      </w:r>
+    </w:p>
+    <w:p>
+      <w:pPr>
+        <w:pStyle w:val="Paragraphedeliste"/>
+        <w:numPr>
+          <w:ilvl w:val="0"/>
+          <w:numId w:val="2"/>
+        </w:numPr>
+      </w:pPr>
+      <w:r>
+        <w:t>En réponse aux cliques sur une case tu plateau, la classe caseListener est appelée. C’est dans cette classe que réside une bonne partie des traitements.</w:t>
+      </w:r>
+    </w:p>
+    <w:p>
+      <w:pPr>
+        <w:ind w:left="720"/>
+      </w:pPr>
+      <w:r>
+        <w:t>On y teste si :</w:t>
+      </w:r>
+    </w:p>
+    <w:p>
+      <w:pPr>
+        <w:pStyle w:val="Paragraphedeliste"/>
+        <w:numPr>
+          <w:ilvl w:val="0"/>
+          <w:numId w:val="2"/>
+        </w:numPr>
+      </w:pPr>
+      <w:r>
+        <w:t>Le pion appartient bien au joueur. Si c’est le cas on affiche ne vert les possibilités de déplacement.</w:t>
+      </w:r>
+    </w:p>
+    <w:p>
+      <w:pPr>
+        <w:pStyle w:val="Paragraphedeliste"/>
+        <w:numPr>
+          <w:ilvl w:val="0"/>
+          <w:numId w:val="2"/>
+        </w:numPr>
+      </w:pPr>
+      <w:r>
+        <w:t xml:space="preserve">Si une pièce a déjà été </w:t>
+      </w:r>
+      <w:r>
+        <w:t>sélectionnée</w:t>
+      </w:r>
+      <w:r>
+        <w:t xml:space="preserve"> (principe de « pièce touchée pièce jouée » sauf si l</w:t>
+      </w:r>
+      <w:r>
+        <w:t>a</w:t>
+      </w:r>
+      <w:r>
+        <w:t xml:space="preserve"> pièce en question met obligatoirement le Roi en échec)</w:t>
+      </w:r>
+      <w:r>
+        <w:t xml:space="preserve"> alors on peut cliquer sur une case qui appartiens à ses déplacements possibles (sauf si cela met en échec</w:t>
+      </w:r>
+      <w:bookmarkStart w:id="0" w:name="_GoBack"/>
+      <w:bookmarkEnd w:id="0"/>
+      <w:r>
+        <w:t xml:space="preserve"> notre Roi)</w:t>
+      </w:r>
+    </w:p>
+    <w:p>
+      <w:pPr>
+        <w:pStyle w:val="Titre3"/>
+      </w:pPr>
+      <w:r>
+        <w:t xml:space="preserve">Choix de </w:t>
+      </w:r>
+      <w:r>
+        <w:t>conception</w:t>
+      </w:r>
+    </w:p>
+    <w:p>
+      <w:pPr>
+        <w:pStyle w:val="Paragraphedeliste"/>
+        <w:numPr>
+          <w:ilvl w:val="0"/>
+          <w:numId w:val="2"/>
+        </w:numPr>
+      </w:pPr>
+      <w:r>
+        <w:t xml:space="preserve">Héritage des pièces et polymorphisme. </w:t>
+      </w:r>
+      <w:r>
+        <w:t>La classe Pièce est une classe abstraite dont héritent</w:t>
+      </w:r>
+      <w:r>
+        <w:t xml:space="preserve"> </w:t>
+      </w:r>
+      <w:r>
+        <w:t>les classes Pion, Cavalier, Tour, Fou, Roi, Dame.</w:t>
+      </w:r>
+    </w:p>
+    <w:p>
+      <w:pPr>
+        <w:pStyle w:val="Paragraphedeliste"/>
+        <w:numPr>
+          <w:ilvl w:val="0"/>
+          <w:numId w:val="2"/>
+        </w:numPr>
+      </w:pPr>
+      <w:r>
         <w:t xml:space="preserve">Les pièces sont </w:t>
       </w:r>
       <w:r>
@@ -1250,6 +1466,18 @@
       </w:r>
       <w:r>
         <w:t xml:space="preserve"> calculs. </w:t>
+      </w:r>
+    </w:p>
+    <w:p>
+      <w:pPr>
+        <w:pStyle w:val="Paragraphedeliste"/>
+        <w:numPr>
+          <w:ilvl w:val="0"/>
+          <w:numId w:val="2"/>
+        </w:numPr>
+      </w:pPr>
+      <w:r>
+        <w:t>Le jeu a été conçu de sorte qu’il n’est pas nécessaire de quitter l’application pour tester les différentes configurations ; Il suffit de cliquer sur recommencer.</w:t>
       </w:r>
     </w:p>
     <w:p>
@@ -1363,7 +1591,7 @@
                     <pic:cNvPicPr/>
                   </pic:nvPicPr>
                   <pic:blipFill>
-                    <a:blip r:embed="rId12">
+                    <a:blip r:embed="rId13">
                       <a:extLst>
                         <a:ext uri="{28A0092B-C50C-407E-A947-70E740481C1C}">
                           <a14:useLocalDpi xmlns:a14="http://schemas.microsoft.com/office/drawing/2010/main" val="0"/>
@@ -1479,7 +1707,10 @@
               <w:cnfStyle w:val="100000000000" w:firstRow="1" w:lastRow="0" w:firstColumn="0" w:lastColumn="0" w:oddVBand="0" w:evenVBand="0" w:oddHBand="0" w:evenHBand="0" w:firstRowFirstColumn="0" w:firstRowLastColumn="0" w:lastRowFirstColumn="0" w:lastRowLastColumn="0"/>
             </w:pPr>
             <w:r>
-              <w:t>Choix de concéption</w:t>
+              <w:t xml:space="preserve">Choix de </w:t>
+            </w:r>
+            <w:r>
+              <w:t>conception</w:t>
             </w:r>
           </w:p>
         </w:tc>
@@ -1581,7 +1812,15 @@
               <w:cnfStyle w:val="000000000000" w:firstRow="0" w:lastRow="0" w:firstColumn="0" w:lastColumn="0" w:oddVBand="0" w:evenVBand="0" w:oddHBand="0" w:evenHBand="0" w:firstRowFirstColumn="0" w:firstRowLastColumn="0" w:lastRowFirstColumn="0" w:lastRowLastColumn="0"/>
             </w:pPr>
             <w:r>
-              <w:t>Polymorphisme : fonction déplacementsPossibles() renvoie les déplacements possibles pour une pièce donnée.</w:t>
+              <w:t xml:space="preserve">Polymorphisme : fonction </w:t>
+            </w:r>
+            <w:proofErr w:type="gramStart"/>
+            <w:r>
+              <w:t>déplacementsPossibles(</w:t>
+            </w:r>
+            <w:proofErr w:type="gramEnd"/>
+            <w:r>
+              <w:t>) renvoie les déplacements possibles pour une pièce donnée.</w:t>
             </w:r>
           </w:p>
         </w:tc>
@@ -1619,7 +1858,6 @@
               <w:cnfStyle w:val="000000000000" w:firstRow="0" w:lastRow="0" w:firstColumn="0" w:lastColumn="0" w:oddVBand="0" w:evenVBand="0" w:oddHBand="0" w:evenHBand="0" w:firstRowFirstColumn="0" w:firstRowLastColumn="0" w:lastRowFirstColumn="0" w:lastRowLastColumn="0"/>
             </w:pPr>
             <w:r>
-              <w:lastRenderedPageBreak/>
               <w:t>Oui</w:t>
             </w:r>
           </w:p>
@@ -1635,6 +1873,9 @@
             </w:pPr>
             <w:r>
               <w:t>A travers un JFileChooser</w:t>
+            </w:r>
+            <w:r>
+              <w:t xml:space="preserve"> initialisé à la racine du projet</w:t>
             </w:r>
           </w:p>
         </w:tc>
@@ -1686,7 +1927,13 @@
               <w:cnfStyle w:val="000000000000" w:firstRow="0" w:lastRow="0" w:firstColumn="0" w:lastColumn="0" w:oddVBand="0" w:evenVBand="0" w:oddHBand="0" w:evenHBand="0" w:firstRowFirstColumn="0" w:firstRowLastColumn="0" w:lastRowFirstColumn="0" w:lastRowLastColumn="0"/>
             </w:pPr>
             <w:r>
-              <w:t>Mise en echec de son propre Roi impossible.</w:t>
+              <w:t xml:space="preserve">Mise en </w:t>
+            </w:r>
+            <w:r>
+              <w:t>échec</w:t>
+            </w:r>
+            <w:r>
+              <w:t xml:space="preserve"> de son propre Roi impossible.</w:t>
             </w:r>
           </w:p>
           <w:p>
@@ -1695,7 +1942,19 @@
               <w:cnfStyle w:val="000000000000" w:firstRow="0" w:lastRow="0" w:firstColumn="0" w:lastColumn="0" w:oddVBand="0" w:evenVBand="0" w:oddHBand="0" w:evenHBand="0" w:firstRowFirstColumn="0" w:firstRowLastColumn="0" w:lastRowFirstColumn="0" w:lastRowLastColumn="0"/>
             </w:pPr>
             <w:r>
-              <w:t>Déplacements selon els rêgles standards.</w:t>
+              <w:t xml:space="preserve">Déplacements selon </w:t>
+            </w:r>
+            <w:r>
+              <w:t>les</w:t>
+            </w:r>
+            <w:r>
+              <w:t xml:space="preserve"> </w:t>
+            </w:r>
+            <w:r>
+              <w:t>règles</w:t>
+            </w:r>
+            <w:r>
+              <w:t xml:space="preserve"> standards.</w:t>
             </w:r>
           </w:p>
         </w:tc>
@@ -1711,6 +1970,7 @@
               <w:contextualSpacing/>
             </w:pPr>
             <w:r>
+              <w:lastRenderedPageBreak/>
               <w:t>I</w:t>
             </w:r>
             <w:r>
@@ -1746,6 +2006,9 @@
               <w:contextualSpacing/>
               <w:cnfStyle w:val="000000000000" w:firstRow="0" w:lastRow="0" w:firstColumn="0" w:lastColumn="0" w:oddVBand="0" w:evenVBand="0" w:oddHBand="0" w:evenHBand="0" w:firstRowFirstColumn="0" w:firstRowLastColumn="0" w:lastRowFirstColumn="0" w:lastRowLastColumn="0"/>
             </w:pPr>
+            <w:r>
+              <w:t>Soustrait son Roi lorsqu’il est en echec.</w:t>
+            </w:r>
           </w:p>
         </w:tc>
       </w:tr>
@@ -1772,7 +2035,10 @@
         </w:numPr>
       </w:pPr>
       <w:r>
-        <w:t>Une intelligence artificielle un peu plus développée.</w:t>
+        <w:t>Une intelligence artificielle un peu plus développée</w:t>
+      </w:r>
+      <w:r>
+        <w:t> : capable d’empêcher ses pièces d’êtres mangées.</w:t>
       </w:r>
     </w:p>
     <w:p>
@@ -1783,12 +2049,41 @@
           <w:numId w:val="2"/>
         </w:numPr>
       </w:pPr>
-      <w:bookmarkStart w:id="0" w:name="_GoBack"/>
-      <w:bookmarkEnd w:id="0"/>
-    </w:p>
-    <w:p/>
-    <w:p/>
-    <w:p/>
+      <w:r>
+        <w:t>Réutiliser le fait d’avoir saisi le nom des joueurs pour afficher des messages personnalisés.</w:t>
+      </w:r>
+    </w:p>
+    <w:p>
+      <w:pPr>
+        <w:pStyle w:val="Paragraphedeliste"/>
+        <w:numPr>
+          <w:ilvl w:val="0"/>
+          <w:numId w:val="2"/>
+        </w:numPr>
+      </w:pPr>
+      <w:r>
+        <w:t>Exporter en .txt la configuration d’une partie encours pour pouvoir la récupérer.</w:t>
+      </w:r>
+    </w:p>
+    <w:p>
+      <w:pPr>
+        <w:pStyle w:val="Titre3"/>
+      </w:pPr>
+      <w:r>
+        <w:t>RETOUR SUR EXperience</w:t>
+      </w:r>
+    </w:p>
+    <w:p>
+      <w:r>
+        <w:t xml:space="preserve">Ce projet nous aura permis d’apprendre à développer une application graphique java grâce </w:t>
+      </w:r>
+      <w:r>
+        <w:t>à</w:t>
+      </w:r>
+      <w:r>
+        <w:t xml:space="preserve"> java swing. Nous avons pu appliquer certains concepts du cours comme les classes abstraites, l’héritage, le polymorphisme, …</w:t>
+      </w:r>
+    </w:p>
     <w:p/>
     <w:p/>
     <w:p/>
@@ -1818,7 +2113,7 @@
                     </pic:cNvPicPr>
                   </pic:nvPicPr>
                   <pic:blipFill>
-                    <a:blip r:embed="rId13" cstate="print">
+                    <a:blip r:embed="rId14" cstate="print">
                       <a:extLst>
                         <a:ext uri="{28A0092B-C50C-407E-A947-70E740481C1C}">
                           <a14:useLocalDpi xmlns:a14="http://schemas.microsoft.com/office/drawing/2010/main" val="0"/>
@@ -1851,7 +2146,8 @@
       </w:r>
     </w:p>
     <w:sectPr>
-      <w:headerReference w:type="default" r:id="rId14"/>
+      <w:headerReference w:type="default" r:id="rId15"/>
+      <w:footerReference w:type="default" r:id="rId16"/>
       <w:pgSz w:w="11906" w:h="16838"/>
       <w:pgMar w:top="1417" w:right="1417" w:bottom="1417" w:left="1417" w:header="708" w:footer="708" w:gutter="0"/>
       <w:pgNumType w:start="0"/>
@@ -1888,6 +2184,70 @@
 </w:endnotes>
 </file>
 
+<file path=word/footer1.xml><?xml version="1.0" encoding="utf-8"?>
+<w:ftr xmlns:wpc="http://schemas.microsoft.com/office/word/2010/wordprocessingCanvas" xmlns:cx="http://schemas.microsoft.com/office/drawing/2014/chartex" xmlns:cx1="http://schemas.microsoft.com/office/drawing/2015/9/8/chartex" xmlns:cx2="http://schemas.microsoft.com/office/drawing/2015/10/21/chartex" xmlns:cx3="http://schemas.microsoft.com/office/drawing/2016/5/9/chartex" xmlns:cx4="http://schemas.microsoft.com/office/drawing/2016/5/10/chartex" xmlns:cx5="http://schemas.microsoft.com/office/drawing/2016/5/11/chartex" xmlns:cx6="http://schemas.microsoft.com/office/drawing/2016/5/12/chartex" xmlns:cx7="http://schemas.microsoft.com/office/drawing/2016/5/13/chartex" xmlns:cx8="http://schemas.microsoft.com/office/drawing/2016/5/14/chartex" xmlns:mc="http://schemas.openxmlformats.org/markup-compatibility/2006" xmlns:aink="http://schemas.microsoft.com/office/drawing/2016/ink" xmlns:am3d="http://schemas.microsoft.com/office/drawing/2017/model3d" xmlns:o="urn:schemas-microsoft-com:office:office" xmlns:r="http://schemas.openxmlformats.org/officeDocument/2006/relationships" xmlns:m="http://schemas.openxmlformats.org/officeDocument/2006/math" xmlns:v="urn:schemas-microsoft-com:vml" xmlns:wp14="http://schemas.microsoft.com/office/word/2010/wordprocessingDrawing" xmlns:wp="http://schemas.openxmlformats.org/drawingml/2006/wordprocessingDrawing" xmlns:w10="urn:schemas-microsoft-com:office:word" xmlns:w="http://schemas.openxmlformats.org/wordprocessingml/2006/main" xmlns:w14="http://schemas.microsoft.com/office/word/2010/wordml" xmlns:w15="http://schemas.microsoft.com/office/word/2012/wordml" xmlns:w16cid="http://schemas.microsoft.com/office/word/2016/wordml/cid" xmlns:w16se="http://schemas.microsoft.com/office/word/2015/wordml/symex" xmlns:wpg="http://schemas.microsoft.com/office/word/2010/wordprocessingGroup" xmlns:wpi="http://schemas.microsoft.com/office/word/2010/wordprocessingInk" xmlns:wne="http://schemas.microsoft.com/office/word/2006/wordml" xmlns:wps="http://schemas.microsoft.com/office/word/2010/wordprocessingShape" mc:Ignorable="w14 w15 w16se w16cid wp14">
+  <w:sdt>
+    <w:sdtPr>
+      <w:id w:val="1957527176"/>
+      <w:docPartObj>
+        <w:docPartGallery w:val="Page Numbers (Bottom of Page)"/>
+        <w:docPartUnique/>
+      </w:docPartObj>
+    </w:sdtPr>
+    <w:sdtEndPr>
+      <w:rPr>
+        <w:color w:val="7F7F7F" w:themeColor="background1" w:themeShade="7F"/>
+        <w:spacing w:val="60"/>
+      </w:rPr>
+    </w:sdtEndPr>
+    <w:sdtContent>
+      <w:p>
+        <w:pPr>
+          <w:pStyle w:val="Pieddepage"/>
+          <w:pBdr>
+            <w:top w:val="single" w:sz="4" w:space="1" w:color="D9D9D9" w:themeColor="background1" w:themeShade="D9"/>
+          </w:pBdr>
+          <w:jc w:val="right"/>
+        </w:pPr>
+        <w:r>
+          <w:fldChar w:fldCharType="begin"/>
+        </w:r>
+        <w:r>
+          <w:instrText>PAGE   \* MERGEFORMAT</w:instrText>
+        </w:r>
+        <w:r>
+          <w:fldChar w:fldCharType="separate"/>
+        </w:r>
+        <w:r>
+          <w:rPr>
+            <w:noProof/>
+          </w:rPr>
+          <w:t>4</w:t>
+        </w:r>
+        <w:r>
+          <w:fldChar w:fldCharType="end"/>
+        </w:r>
+        <w:r>
+          <w:t xml:space="preserve"> | </w:t>
+        </w:r>
+        <w:r>
+          <w:rPr>
+            <w:color w:val="7F7F7F" w:themeColor="background1" w:themeShade="7F"/>
+            <w:spacing w:val="60"/>
+          </w:rPr>
+          <w:t>Page</w:t>
+        </w:r>
+      </w:p>
+    </w:sdtContent>
+  </w:sdt>
+  <w:p>
+    <w:pPr>
+      <w:pStyle w:val="Pieddepage"/>
+    </w:pPr>
+  </w:p>
+</w:ftr>
+</file>
+
 <file path=word/footnotes.xml><?xml version="1.0" encoding="utf-8"?>
 <w:footnotes xmlns:wpc="http://schemas.microsoft.com/office/word/2010/wordprocessingCanvas" xmlns:cx="http://schemas.microsoft.com/office/drawing/2014/chartex" xmlns:cx1="http://schemas.microsoft.com/office/drawing/2015/9/8/chartex" xmlns:cx2="http://schemas.microsoft.com/office/drawing/2015/10/21/chartex" xmlns:cx3="http://schemas.microsoft.com/office/drawing/2016/5/9/chartex" xmlns:cx4="http://schemas.microsoft.com/office/drawing/2016/5/10/chartex" xmlns:cx5="http://schemas.microsoft.com/office/drawing/2016/5/11/chartex" xmlns:cx6="http://schemas.microsoft.com/office/drawing/2016/5/12/chartex" xmlns:cx7="http://schemas.microsoft.com/office/drawing/2016/5/13/chartex" xmlns:cx8="http://schemas.microsoft.com/office/drawing/2016/5/14/chartex" xmlns:mc="http://schemas.openxmlformats.org/markup-compatibility/2006" xmlns:aink="http://schemas.microsoft.com/office/drawing/2016/ink" xmlns:am3d="http://schemas.microsoft.com/office/drawing/2017/model3d" xmlns:o="urn:schemas-microsoft-com:office:office" xmlns:r="http://schemas.openxmlformats.org/officeDocument/2006/relationships" xmlns:m="http://schemas.openxmlformats.org/officeDocument/2006/math" xmlns:v="urn:schemas-microsoft-com:vml" xmlns:wp14="http://schemas.microsoft.com/office/word/2010/wordprocessingDrawing" xmlns:wp="http://schemas.openxmlformats.org/drawingml/2006/wordprocessingDrawing" xmlns:w10="urn:schemas-microsoft-com:office:word" xmlns:w="http://schemas.openxmlformats.org/wordprocessingml/2006/main" xmlns:w14="http://schemas.microsoft.com/office/word/2010/wordml" xmlns:w15="http://schemas.microsoft.com/office/word/2012/wordml" xmlns:w16cid="http://schemas.microsoft.com/office/word/2016/wordml/cid" xmlns:w16se="http://schemas.microsoft.com/office/word/2015/wordml/symex" xmlns:wpg="http://schemas.microsoft.com/office/word/2010/wordprocessingGroup" xmlns:wpi="http://schemas.microsoft.com/office/word/2010/wordprocessingInk" xmlns:wne="http://schemas.microsoft.com/office/word/2006/wordml" xmlns:wps="http://schemas.microsoft.com/office/word/2010/wordprocessingShape" mc:Ignorable="w14 w15 w16se w16cid wp14">
   <w:footnote w:type="separator" w:id="-1">
@@ -1919,211 +2279,6 @@
     <w:pPr>
       <w:pStyle w:val="En-tte"/>
     </w:pPr>
-    <w:r>
-      <w:rPr>
-        <w:noProof/>
-      </w:rPr>
-      <mc:AlternateContent>
-        <mc:Choice Requires="wps">
-          <w:drawing>
-            <wp:anchor distT="228600" distB="228600" distL="114300" distR="114300" simplePos="0" relativeHeight="251659264" behindDoc="0" locked="0" layoutInCell="1" allowOverlap="0">
-              <wp:simplePos x="0" y="0"/>
-              <wp:positionH relativeFrom="margin">
-                <wp:align>right</wp:align>
-              </wp:positionH>
-              <mc:AlternateContent>
-                <mc:Choice Requires="wp14">
-                  <wp:positionV relativeFrom="page">
-                    <wp14:pctPosVOffset>2300</wp14:pctPosVOffset>
-                  </wp:positionV>
-                </mc:Choice>
-                <mc:Fallback>
-                  <wp:positionV relativeFrom="page">
-                    <wp:posOffset>245745</wp:posOffset>
-                  </wp:positionV>
-                </mc:Fallback>
-              </mc:AlternateContent>
-              <wp:extent cx="594360" cy="987552"/>
-              <wp:effectExtent l="0" t="0" r="0" b="5080"/>
-              <wp:wrapTopAndBottom/>
-              <wp:docPr id="133" name="Rectangle 133"/>
-              <wp:cNvGraphicFramePr>
-                <a:graphicFrameLocks xmlns:a="http://schemas.openxmlformats.org/drawingml/2006/main" noChangeAspect="1"/>
-              </wp:cNvGraphicFramePr>
-              <a:graphic xmlns:a="http://schemas.openxmlformats.org/drawingml/2006/main">
-                <a:graphicData uri="http://schemas.microsoft.com/office/word/2010/wordprocessingShape">
-                  <wps:wsp>
-                    <wps:cNvSpPr>
-                      <a:spLocks noChangeAspect="1"/>
-                    </wps:cNvSpPr>
-                    <wps:spPr>
-                      <a:xfrm>
-                        <a:off x="0" y="0"/>
-                        <a:ext cx="594360" cy="987552"/>
-                      </a:xfrm>
-                      <a:prstGeom prst="rect">
-                        <a:avLst/>
-                      </a:prstGeom>
-                      <a:ln>
-                        <a:noFill/>
-                      </a:ln>
-                    </wps:spPr>
-                    <wps:style>
-                      <a:lnRef idx="2">
-                        <a:schemeClr val="accent1">
-                          <a:shade val="50000"/>
-                        </a:schemeClr>
-                      </a:lnRef>
-                      <a:fillRef idx="1">
-                        <a:schemeClr val="accent1"/>
-                      </a:fillRef>
-                      <a:effectRef idx="0">
-                        <a:schemeClr val="accent1"/>
-                      </a:effectRef>
-                      <a:fontRef idx="minor">
-                        <a:schemeClr val="lt1"/>
-                      </a:fontRef>
-                    </wps:style>
-                    <wps:txbx>
-                      <w:txbxContent>
-                        <w:p>
-                          <w:pPr>
-                            <w:pStyle w:val="En-tte"/>
-                            <w:jc w:val="right"/>
-                            <w:rPr>
-                              <w:color w:val="FFFFFF" w:themeColor="background1"/>
-                              <w:sz w:val="24"/>
-                              <w:szCs w:val="24"/>
-                            </w:rPr>
-                          </w:pPr>
-                          <w:r>
-                            <w:rPr>
-                              <w:color w:val="FFFFFF" w:themeColor="background1"/>
-                              <w:sz w:val="24"/>
-                              <w:szCs w:val="24"/>
-                            </w:rPr>
-                            <w:fldChar w:fldCharType="begin"/>
-                          </w:r>
-                          <w:r>
-                            <w:rPr>
-                              <w:color w:val="FFFFFF" w:themeColor="background1"/>
-                              <w:sz w:val="24"/>
-                              <w:szCs w:val="24"/>
-                            </w:rPr>
-                            <w:instrText>PAGE   \* MERGEFORMAT</w:instrText>
-                          </w:r>
-                          <w:r>
-                            <w:rPr>
-                              <w:color w:val="FFFFFF" w:themeColor="background1"/>
-                              <w:sz w:val="24"/>
-                              <w:szCs w:val="24"/>
-                            </w:rPr>
-                            <w:fldChar w:fldCharType="separate"/>
-                          </w:r>
-                          <w:r>
-                            <w:rPr>
-                              <w:noProof/>
-                              <w:color w:val="FFFFFF" w:themeColor="background1"/>
-                              <w:sz w:val="24"/>
-                              <w:szCs w:val="24"/>
-                            </w:rPr>
-                            <w:t>3</w:t>
-                          </w:r>
-                          <w:r>
-                            <w:rPr>
-                              <w:color w:val="FFFFFF" w:themeColor="background1"/>
-                              <w:sz w:val="24"/>
-                              <w:szCs w:val="24"/>
-                            </w:rPr>
-                            <w:fldChar w:fldCharType="end"/>
-                          </w:r>
-                        </w:p>
-                      </w:txbxContent>
-                    </wps:txbx>
-                    <wps:bodyPr rot="0" spcFirstLastPara="0" vertOverflow="overflow" horzOverflow="overflow" vert="horz" wrap="square" lIns="91440" tIns="45720" rIns="91440" bIns="45720" numCol="1" spcCol="0" rtlCol="0" fromWordArt="0" anchor="b" anchorCtr="0" forceAA="0" compatLnSpc="1">
-                      <a:prstTxWarp prst="textNoShape">
-                        <a:avLst/>
-                      </a:prstTxWarp>
-                      <a:noAutofit/>
-                    </wps:bodyPr>
-                  </wps:wsp>
-                </a:graphicData>
-              </a:graphic>
-              <wp14:sizeRelH relativeFrom="page">
-                <wp14:pctWidth>7600</wp14:pctWidth>
-              </wp14:sizeRelH>
-              <wp14:sizeRelV relativeFrom="page">
-                <wp14:pctHeight>9800</wp14:pctHeight>
-              </wp14:sizeRelV>
-            </wp:anchor>
-          </w:drawing>
-        </mc:Choice>
-        <mc:Fallback>
-          <w:pict>
-            <v:rect id="Rectangle 133" o:spid="_x0000_s1032" style="position:absolute;margin-left:-4.4pt;margin-top:0;width:46.8pt;height:77.75pt;z-index:251659264;visibility:visible;mso-wrap-style:square;mso-width-percent:76;mso-height-percent:98;mso-top-percent:23;mso-wrap-distance-left:9pt;mso-wrap-distance-top:18pt;mso-wrap-distance-right:9pt;mso-wrap-distance-bottom:18pt;mso-position-horizontal:right;mso-position-horizontal-relative:margin;mso-position-vertical-relative:page;mso-width-percent:76;mso-height-percent:98;mso-top-percent:23;mso-width-relative:page;mso-height-relative:page;v-text-anchor:bottom" o:gfxdata="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" o:allowoverlap="f" fillcolor="#f0a22e [3204]" stroked="f" strokeweight="1pt">
-              <o:lock v:ext="edit" aspectratio="t"/>
-              <v:textbox>
-                <w:txbxContent>
-                  <w:p>
-                    <w:pPr>
-                      <w:pStyle w:val="En-tte"/>
-                      <w:jc w:val="right"/>
-                      <w:rPr>
-                        <w:color w:val="FFFFFF" w:themeColor="background1"/>
-                        <w:sz w:val="24"/>
-                        <w:szCs w:val="24"/>
-                      </w:rPr>
-                    </w:pPr>
-                    <w:r>
-                      <w:rPr>
-                        <w:color w:val="FFFFFF" w:themeColor="background1"/>
-                        <w:sz w:val="24"/>
-                        <w:szCs w:val="24"/>
-                      </w:rPr>
-                      <w:fldChar w:fldCharType="begin"/>
-                    </w:r>
-                    <w:r>
-                      <w:rPr>
-                        <w:color w:val="FFFFFF" w:themeColor="background1"/>
-                        <w:sz w:val="24"/>
-                        <w:szCs w:val="24"/>
-                      </w:rPr>
-                      <w:instrText>PAGE   \* MERGEFORMAT</w:instrText>
-                    </w:r>
-                    <w:r>
-                      <w:rPr>
-                        <w:color w:val="FFFFFF" w:themeColor="background1"/>
-                        <w:sz w:val="24"/>
-                        <w:szCs w:val="24"/>
-                      </w:rPr>
-                      <w:fldChar w:fldCharType="separate"/>
-                    </w:r>
-                    <w:r>
-                      <w:rPr>
-                        <w:noProof/>
-                        <w:color w:val="FFFFFF" w:themeColor="background1"/>
-                        <w:sz w:val="24"/>
-                        <w:szCs w:val="24"/>
-                      </w:rPr>
-                      <w:t>3</w:t>
-                    </w:r>
-                    <w:r>
-                      <w:rPr>
-                        <w:color w:val="FFFFFF" w:themeColor="background1"/>
-                        <w:sz w:val="24"/>
-                        <w:szCs w:val="24"/>
-                      </w:rPr>
-                      <w:fldChar w:fldCharType="end"/>
-                    </w:r>
-                  </w:p>
-                </w:txbxContent>
-              </v:textbox>
-              <w10:wrap type="topAndBottom" anchorx="margin" anchory="page"/>
-            </v:rect>
-          </w:pict>
-        </mc:Fallback>
-      </mc:AlternateContent>
-    </w:r>
   </w:p>
 </w:hdr>
 </file>
@@ -2131,6 +2286,95 @@
 <file path=word/numbering.xml><?xml version="1.0" encoding="utf-8"?>
 <w:numbering xmlns:wpc="http://schemas.microsoft.com/office/word/2010/wordprocessingCanvas" xmlns:cx="http://schemas.microsoft.com/office/drawing/2014/chartex" xmlns:cx1="http://schemas.microsoft.com/office/drawing/2015/9/8/chartex" xmlns:cx2="http://schemas.microsoft.com/office/drawing/2015/10/21/chartex" xmlns:cx3="http://schemas.microsoft.com/office/drawing/2016/5/9/chartex" xmlns:cx4="http://schemas.microsoft.com/office/drawing/2016/5/10/chartex" xmlns:cx5="http://schemas.microsoft.com/office/drawing/2016/5/11/chartex" xmlns:cx6="http://schemas.microsoft.com/office/drawing/2016/5/12/chartex" xmlns:cx7="http://schemas.microsoft.com/office/drawing/2016/5/13/chartex" xmlns:cx8="http://schemas.microsoft.com/office/drawing/2016/5/14/chartex" xmlns:mc="http://schemas.openxmlformats.org/markup-compatibility/2006" xmlns:aink="http://schemas.microsoft.com/office/drawing/2016/ink" xmlns:am3d="http://schemas.microsoft.com/office/drawing/2017/model3d" xmlns:o="urn:schemas-microsoft-com:office:office" xmlns:r="http://schemas.openxmlformats.org/officeDocument/2006/relationships" xmlns:m="http://schemas.openxmlformats.org/officeDocument/2006/math" xmlns:v="urn:schemas-microsoft-com:vml" xmlns:wp14="http://schemas.microsoft.com/office/word/2010/wordprocessingDrawing" xmlns:wp="http://schemas.openxmlformats.org/drawingml/2006/wordprocessingDrawing" xmlns:w10="urn:schemas-microsoft-com:office:word" xmlns:w="http://schemas.openxmlformats.org/wordprocessingml/2006/main" xmlns:w14="http://schemas.microsoft.com/office/word/2010/wordml" xmlns:w15="http://schemas.microsoft.com/office/word/2012/wordml" xmlns:w16cid="http://schemas.microsoft.com/office/word/2016/wordml/cid" xmlns:w16se="http://schemas.microsoft.com/office/word/2015/wordml/symex" xmlns:wpg="http://schemas.microsoft.com/office/word/2010/wordprocessingGroup" xmlns:wpi="http://schemas.microsoft.com/office/word/2010/wordprocessingInk" xmlns:wne="http://schemas.microsoft.com/office/word/2006/wordml" xmlns:wps="http://schemas.microsoft.com/office/word/2010/wordprocessingShape" mc:Ignorable="w14 w15 w16se w16cid wp14">
   <w:abstractNum w:abstractNumId="0" w15:restartNumberingAfterBreak="0">
+    <w:nsid w:val="0B382025"/>
+    <w:multiLevelType w:val="hybridMultilevel"/>
+    <w:tmpl w:val="65C00B80"/>
+    <w:lvl w:ilvl="0" w:tplc="2974AEE0">
+      <w:start w:val="2"/>
+      <w:numFmt w:val="decimal"/>
+      <w:lvlText w:val="%1"/>
+      <w:lvlJc w:val="left"/>
+      <w:pPr>
+        <w:ind w:left="1800" w:hanging="360"/>
+      </w:pPr>
+      <w:rPr>
+        <w:rFonts w:hint="default"/>
+      </w:rPr>
+    </w:lvl>
+    <w:lvl w:ilvl="1" w:tplc="040C0019" w:tentative="1">
+      <w:start w:val="1"/>
+      <w:numFmt w:val="lowerLetter"/>
+      <w:lvlText w:val="%2."/>
+      <w:lvlJc w:val="left"/>
+      <w:pPr>
+        <w:ind w:left="2520" w:hanging="360"/>
+      </w:pPr>
+    </w:lvl>
+    <w:lvl w:ilvl="2" w:tplc="040C001B" w:tentative="1">
+      <w:start w:val="1"/>
+      <w:numFmt w:val="lowerRoman"/>
+      <w:lvlText w:val="%3."/>
+      <w:lvlJc w:val="right"/>
+      <w:pPr>
+        <w:ind w:left="3240" w:hanging="180"/>
+      </w:pPr>
+    </w:lvl>
+    <w:lvl w:ilvl="3" w:tplc="040C000F" w:tentative="1">
+      <w:start w:val="1"/>
+      <w:numFmt w:val="decimal"/>
+      <w:lvlText w:val="%4."/>
+      <w:lvlJc w:val="left"/>
+      <w:pPr>
+        <w:ind w:left="3960" w:hanging="360"/>
+      </w:pPr>
+    </w:lvl>
+    <w:lvl w:ilvl="4" w:tplc="040C0019" w:tentative="1">
+      <w:start w:val="1"/>
+      <w:numFmt w:val="lowerLetter"/>
+      <w:lvlText w:val="%5."/>
+      <w:lvlJc w:val="left"/>
+      <w:pPr>
+        <w:ind w:left="4680" w:hanging="360"/>
+      </w:pPr>
+    </w:lvl>
+    <w:lvl w:ilvl="5" w:tplc="040C001B" w:tentative="1">
+      <w:start w:val="1"/>
+      <w:numFmt w:val="lowerRoman"/>
+      <w:lvlText w:val="%6."/>
+      <w:lvlJc w:val="right"/>
+      <w:pPr>
+        <w:ind w:left="5400" w:hanging="180"/>
+      </w:pPr>
+    </w:lvl>
+    <w:lvl w:ilvl="6" w:tplc="040C000F" w:tentative="1">
+      <w:start w:val="1"/>
+      <w:numFmt w:val="decimal"/>
+      <w:lvlText w:val="%7."/>
+      <w:lvlJc w:val="left"/>
+      <w:pPr>
+        <w:ind w:left="6120" w:hanging="360"/>
+      </w:pPr>
+    </w:lvl>
+    <w:lvl w:ilvl="7" w:tplc="040C0019" w:tentative="1">
+      <w:start w:val="1"/>
+      <w:numFmt w:val="lowerLetter"/>
+      <w:lvlText w:val="%8."/>
+      <w:lvlJc w:val="left"/>
+      <w:pPr>
+        <w:ind w:left="6840" w:hanging="360"/>
+      </w:pPr>
+    </w:lvl>
+    <w:lvl w:ilvl="8" w:tplc="040C001B" w:tentative="1">
+      <w:start w:val="1"/>
+      <w:numFmt w:val="lowerRoman"/>
+      <w:lvlText w:val="%9."/>
+      <w:lvlJc w:val="right"/>
+      <w:pPr>
+        <w:ind w:left="7560" w:hanging="180"/>
+      </w:pPr>
+    </w:lvl>
+  </w:abstractNum>
+  <w:abstractNum w:abstractNumId="1" w15:restartNumberingAfterBreak="0">
     <w:nsid w:val="14EE18D0"/>
     <w:multiLevelType w:val="hybridMultilevel"/>
     <w:tmpl w:val="58CABE6A"/>
@@ -2243,7 +2487,298 @@
       </w:rPr>
     </w:lvl>
   </w:abstractNum>
-  <w:abstractNum w:abstractNumId="1" w15:restartNumberingAfterBreak="0">
+  <w:abstractNum w:abstractNumId="2" w15:restartNumberingAfterBreak="0">
+    <w:nsid w:val="15D36A6C"/>
+    <w:multiLevelType w:val="hybridMultilevel"/>
+    <w:tmpl w:val="8D1A9094"/>
+    <w:lvl w:ilvl="0" w:tplc="506CA7EC">
+      <w:start w:val="2"/>
+      <w:numFmt w:val="decimal"/>
+      <w:lvlText w:val="%1"/>
+      <w:lvlJc w:val="left"/>
+      <w:pPr>
+        <w:ind w:left="1080" w:hanging="360"/>
+      </w:pPr>
+      <w:rPr>
+        <w:rFonts w:hint="default"/>
+      </w:rPr>
+    </w:lvl>
+    <w:lvl w:ilvl="1" w:tplc="040C0019" w:tentative="1">
+      <w:start w:val="1"/>
+      <w:numFmt w:val="lowerLetter"/>
+      <w:lvlText w:val="%2."/>
+      <w:lvlJc w:val="left"/>
+      <w:pPr>
+        <w:ind w:left="1800" w:hanging="360"/>
+      </w:pPr>
+    </w:lvl>
+    <w:lvl w:ilvl="2" w:tplc="040C001B" w:tentative="1">
+      <w:start w:val="1"/>
+      <w:numFmt w:val="lowerRoman"/>
+      <w:lvlText w:val="%3."/>
+      <w:lvlJc w:val="right"/>
+      <w:pPr>
+        <w:ind w:left="2520" w:hanging="180"/>
+      </w:pPr>
+    </w:lvl>
+    <w:lvl w:ilvl="3" w:tplc="040C000F" w:tentative="1">
+      <w:start w:val="1"/>
+      <w:numFmt w:val="decimal"/>
+      <w:lvlText w:val="%4."/>
+      <w:lvlJc w:val="left"/>
+      <w:pPr>
+        <w:ind w:left="3240" w:hanging="360"/>
+      </w:pPr>
+    </w:lvl>
+    <w:lvl w:ilvl="4" w:tplc="040C0019" w:tentative="1">
+      <w:start w:val="1"/>
+      <w:numFmt w:val="lowerLetter"/>
+      <w:lvlText w:val="%5."/>
+      <w:lvlJc w:val="left"/>
+      <w:pPr>
+        <w:ind w:left="3960" w:hanging="360"/>
+      </w:pPr>
+    </w:lvl>
+    <w:lvl w:ilvl="5" w:tplc="040C001B" w:tentative="1">
+      <w:start w:val="1"/>
+      <w:numFmt w:val="lowerRoman"/>
+      <w:lvlText w:val="%6."/>
+      <w:lvlJc w:val="right"/>
+      <w:pPr>
+        <w:ind w:left="4680" w:hanging="180"/>
+      </w:pPr>
+    </w:lvl>
+    <w:lvl w:ilvl="6" w:tplc="040C000F" w:tentative="1">
+      <w:start w:val="1"/>
+      <w:numFmt w:val="decimal"/>
+      <w:lvlText w:val="%7."/>
+      <w:lvlJc w:val="left"/>
+      <w:pPr>
+        <w:ind w:left="5400" w:hanging="360"/>
+      </w:pPr>
+    </w:lvl>
+    <w:lvl w:ilvl="7" w:tplc="040C0019" w:tentative="1">
+      <w:start w:val="1"/>
+      <w:numFmt w:val="lowerLetter"/>
+      <w:lvlText w:val="%8."/>
+      <w:lvlJc w:val="left"/>
+      <w:pPr>
+        <w:ind w:left="6120" w:hanging="360"/>
+      </w:pPr>
+    </w:lvl>
+    <w:lvl w:ilvl="8" w:tplc="040C001B" w:tentative="1">
+      <w:start w:val="1"/>
+      <w:numFmt w:val="lowerRoman"/>
+      <w:lvlText w:val="%9."/>
+      <w:lvlJc w:val="right"/>
+      <w:pPr>
+        <w:ind w:left="6840" w:hanging="180"/>
+      </w:pPr>
+    </w:lvl>
+  </w:abstractNum>
+  <w:abstractNum w:abstractNumId="3" w15:restartNumberingAfterBreak="0">
+    <w:nsid w:val="1F175C05"/>
+    <w:multiLevelType w:val="hybridMultilevel"/>
+    <w:tmpl w:val="F8EC018E"/>
+    <w:lvl w:ilvl="0" w:tplc="2C1C9FEE">
+      <w:start w:val="2"/>
+      <w:numFmt w:val="decimal"/>
+      <w:lvlText w:val="%1"/>
+      <w:lvlJc w:val="left"/>
+      <w:pPr>
+        <w:ind w:left="1440" w:hanging="360"/>
+      </w:pPr>
+      <w:rPr>
+        <w:rFonts w:hint="default"/>
+      </w:rPr>
+    </w:lvl>
+    <w:lvl w:ilvl="1" w:tplc="040C0019" w:tentative="1">
+      <w:start w:val="1"/>
+      <w:numFmt w:val="lowerLetter"/>
+      <w:lvlText w:val="%2."/>
+      <w:lvlJc w:val="left"/>
+      <w:pPr>
+        <w:ind w:left="2160" w:hanging="360"/>
+      </w:pPr>
+    </w:lvl>
+    <w:lvl w:ilvl="2" w:tplc="040C001B" w:tentative="1">
+      <w:start w:val="1"/>
+      <w:numFmt w:val="lowerRoman"/>
+      <w:lvlText w:val="%3."/>
+      <w:lvlJc w:val="right"/>
+      <w:pPr>
+        <w:ind w:left="2880" w:hanging="180"/>
+      </w:pPr>
+    </w:lvl>
+    <w:lvl w:ilvl="3" w:tplc="040C000F" w:tentative="1">
+      <w:start w:val="1"/>
+      <w:numFmt w:val="decimal"/>
+      <w:lvlText w:val="%4."/>
+      <w:lvlJc w:val="left"/>
+      <w:pPr>
+        <w:ind w:left="3600" w:hanging="360"/>
+      </w:pPr>
+    </w:lvl>
+    <w:lvl w:ilvl="4" w:tplc="040C0019" w:tentative="1">
+      <w:start w:val="1"/>
+      <w:numFmt w:val="lowerLetter"/>
+      <w:lvlText w:val="%5."/>
+      <w:lvlJc w:val="left"/>
+      <w:pPr>
+        <w:ind w:left="4320" w:hanging="360"/>
+      </w:pPr>
+    </w:lvl>
+    <w:lvl w:ilvl="5" w:tplc="040C001B" w:tentative="1">
+      <w:start w:val="1"/>
+      <w:numFmt w:val="lowerRoman"/>
+      <w:lvlText w:val="%6."/>
+      <w:lvlJc w:val="right"/>
+      <w:pPr>
+        <w:ind w:left="5040" w:hanging="180"/>
+      </w:pPr>
+    </w:lvl>
+    <w:lvl w:ilvl="6" w:tplc="040C000F" w:tentative="1">
+      <w:start w:val="1"/>
+      <w:numFmt w:val="decimal"/>
+      <w:lvlText w:val="%7."/>
+      <w:lvlJc w:val="left"/>
+      <w:pPr>
+        <w:ind w:left="5760" w:hanging="360"/>
+      </w:pPr>
+    </w:lvl>
+    <w:lvl w:ilvl="7" w:tplc="040C0019" w:tentative="1">
+      <w:start w:val="1"/>
+      <w:numFmt w:val="lowerLetter"/>
+      <w:lvlText w:val="%8."/>
+      <w:lvlJc w:val="left"/>
+      <w:pPr>
+        <w:ind w:left="6480" w:hanging="360"/>
+      </w:pPr>
+    </w:lvl>
+    <w:lvl w:ilvl="8" w:tplc="040C001B" w:tentative="1">
+      <w:start w:val="1"/>
+      <w:numFmt w:val="lowerRoman"/>
+      <w:lvlText w:val="%9."/>
+      <w:lvlJc w:val="right"/>
+      <w:pPr>
+        <w:ind w:left="7200" w:hanging="180"/>
+      </w:pPr>
+    </w:lvl>
+  </w:abstractNum>
+  <w:abstractNum w:abstractNumId="4" w15:restartNumberingAfterBreak="0">
+    <w:nsid w:val="36924F90"/>
+    <w:multiLevelType w:val="hybridMultilevel"/>
+    <w:tmpl w:val="328466C0"/>
+    <w:lvl w:ilvl="0" w:tplc="70749074">
+      <w:start w:val="2"/>
+      <w:numFmt w:val="bullet"/>
+      <w:lvlText w:val="-"/>
+      <w:lvlJc w:val="left"/>
+      <w:pPr>
+        <w:ind w:left="1080" w:hanging="360"/>
+      </w:pPr>
+      <w:rPr>
+        <w:rFonts w:ascii="Calibri" w:eastAsiaTheme="minorEastAsia" w:hAnsi="Calibri" w:cs="Calibri" w:hint="default"/>
+      </w:rPr>
+    </w:lvl>
+    <w:lvl w:ilvl="1" w:tplc="040C0003" w:tentative="1">
+      <w:start w:val="1"/>
+      <w:numFmt w:val="bullet"/>
+      <w:lvlText w:val="o"/>
+      <w:lvlJc w:val="left"/>
+      <w:pPr>
+        <w:ind w:left="1800" w:hanging="360"/>
+      </w:pPr>
+      <w:rPr>
+        <w:rFonts w:ascii="Courier New" w:hAnsi="Courier New" w:cs="Courier New" w:hint="default"/>
+      </w:rPr>
+    </w:lvl>
+    <w:lvl w:ilvl="2" w:tplc="040C0005" w:tentative="1">
+      <w:start w:val="1"/>
+      <w:numFmt w:val="bullet"/>
+      <w:lvlText w:val=""/>
+      <w:lvlJc w:val="left"/>
+      <w:pPr>
+        <w:ind w:left="2520" w:hanging="360"/>
+      </w:pPr>
+      <w:rPr>
+        <w:rFonts w:ascii="Wingdings" w:hAnsi="Wingdings" w:hint="default"/>
+      </w:rPr>
+    </w:lvl>
+    <w:lvl w:ilvl="3" w:tplc="040C0001" w:tentative="1">
+      <w:start w:val="1"/>
+      <w:numFmt w:val="bullet"/>
+      <w:lvlText w:val=""/>
+      <w:lvlJc w:val="left"/>
+      <w:pPr>
+        <w:ind w:left="3240" w:hanging="360"/>
+      </w:pPr>
+      <w:rPr>
+        <w:rFonts w:ascii="Symbol" w:hAnsi="Symbol" w:hint="default"/>
+      </w:rPr>
+    </w:lvl>
+    <w:lvl w:ilvl="4" w:tplc="040C0003" w:tentative="1">
+      <w:start w:val="1"/>
+      <w:numFmt w:val="bullet"/>
+      <w:lvlText w:val="o"/>
+      <w:lvlJc w:val="left"/>
+      <w:pPr>
+        <w:ind w:left="3960" w:hanging="360"/>
+      </w:pPr>
+      <w:rPr>
+        <w:rFonts w:ascii="Courier New" w:hAnsi="Courier New" w:cs="Courier New" w:hint="default"/>
+      </w:rPr>
+    </w:lvl>
+    <w:lvl w:ilvl="5" w:tplc="040C0005" w:tentative="1">
+      <w:start w:val="1"/>
+      <w:numFmt w:val="bullet"/>
+      <w:lvlText w:val=""/>
+      <w:lvlJc w:val="left"/>
+      <w:pPr>
+        <w:ind w:left="4680" w:hanging="360"/>
+      </w:pPr>
+      <w:rPr>
+        <w:rFonts w:ascii="Wingdings" w:hAnsi="Wingdings" w:hint="default"/>
+      </w:rPr>
+    </w:lvl>
+    <w:lvl w:ilvl="6" w:tplc="040C0001" w:tentative="1">
+      <w:start w:val="1"/>
+      <w:numFmt w:val="bullet"/>
+      <w:lvlText w:val=""/>
+      <w:lvlJc w:val="left"/>
+      <w:pPr>
+        <w:ind w:left="5400" w:hanging="360"/>
+      </w:pPr>
+      <w:rPr>
+        <w:rFonts w:ascii="Symbol" w:hAnsi="Symbol" w:hint="default"/>
+      </w:rPr>
+    </w:lvl>
+    <w:lvl w:ilvl="7" w:tplc="040C0003" w:tentative="1">
+      <w:start w:val="1"/>
+      <w:numFmt w:val="bullet"/>
+      <w:lvlText w:val="o"/>
+      <w:lvlJc w:val="left"/>
+      <w:pPr>
+        <w:ind w:left="6120" w:hanging="360"/>
+      </w:pPr>
+      <w:rPr>
+        <w:rFonts w:ascii="Courier New" w:hAnsi="Courier New" w:cs="Courier New" w:hint="default"/>
+      </w:rPr>
+    </w:lvl>
+    <w:lvl w:ilvl="8" w:tplc="040C0005" w:tentative="1">
+      <w:start w:val="1"/>
+      <w:numFmt w:val="bullet"/>
+      <w:lvlText w:val=""/>
+      <w:lvlJc w:val="left"/>
+      <w:pPr>
+        <w:ind w:left="6840" w:hanging="360"/>
+      </w:pPr>
+      <w:rPr>
+        <w:rFonts w:ascii="Wingdings" w:hAnsi="Wingdings" w:hint="default"/>
+      </w:rPr>
+    </w:lvl>
+  </w:abstractNum>
+  <w:abstractNum w:abstractNumId="5" w15:restartNumberingAfterBreak="0">
     <w:nsid w:val="3A9B1297"/>
     <w:multiLevelType w:val="hybridMultilevel"/>
     <w:tmpl w:val="F5A677C8"/>
@@ -2356,7 +2891,7 @@
       </w:rPr>
     </w:lvl>
   </w:abstractNum>
-  <w:abstractNum w:abstractNumId="2" w15:restartNumberingAfterBreak="0">
+  <w:abstractNum w:abstractNumId="6" w15:restartNumberingAfterBreak="0">
     <w:nsid w:val="4BE43941"/>
     <w:multiLevelType w:val="hybridMultilevel"/>
     <w:tmpl w:val="0060B770"/>
@@ -2445,14 +2980,118 @@
       </w:pPr>
     </w:lvl>
   </w:abstractNum>
+  <w:abstractNum w:abstractNumId="7" w15:restartNumberingAfterBreak="0">
+    <w:nsid w:val="77C928F6"/>
+    <w:multiLevelType w:val="hybridMultilevel"/>
+    <w:tmpl w:val="6E6C81C4"/>
+    <w:lvl w:ilvl="0" w:tplc="EA463ACE">
+      <w:start w:val="2"/>
+      <w:numFmt w:val="decimal"/>
+      <w:lvlText w:val="%1"/>
+      <w:lvlJc w:val="left"/>
+      <w:pPr>
+        <w:ind w:left="720" w:hanging="360"/>
+      </w:pPr>
+      <w:rPr>
+        <w:rFonts w:hint="default"/>
+      </w:rPr>
+    </w:lvl>
+    <w:lvl w:ilvl="1" w:tplc="040C0019" w:tentative="1">
+      <w:start w:val="1"/>
+      <w:numFmt w:val="lowerLetter"/>
+      <w:lvlText w:val="%2."/>
+      <w:lvlJc w:val="left"/>
+      <w:pPr>
+        <w:ind w:left="1440" w:hanging="360"/>
+      </w:pPr>
+    </w:lvl>
+    <w:lvl w:ilvl="2" w:tplc="040C001B" w:tentative="1">
+      <w:start w:val="1"/>
+      <w:numFmt w:val="lowerRoman"/>
+      <w:lvlText w:val="%3."/>
+      <w:lvlJc w:val="right"/>
+      <w:pPr>
+        <w:ind w:left="2160" w:hanging="180"/>
+      </w:pPr>
+    </w:lvl>
+    <w:lvl w:ilvl="3" w:tplc="040C000F" w:tentative="1">
+      <w:start w:val="1"/>
+      <w:numFmt w:val="decimal"/>
+      <w:lvlText w:val="%4."/>
+      <w:lvlJc w:val="left"/>
+      <w:pPr>
+        <w:ind w:left="2880" w:hanging="360"/>
+      </w:pPr>
+    </w:lvl>
+    <w:lvl w:ilvl="4" w:tplc="040C0019" w:tentative="1">
+      <w:start w:val="1"/>
+      <w:numFmt w:val="lowerLetter"/>
+      <w:lvlText w:val="%5."/>
+      <w:lvlJc w:val="left"/>
+      <w:pPr>
+        <w:ind w:left="3600" w:hanging="360"/>
+      </w:pPr>
+    </w:lvl>
+    <w:lvl w:ilvl="5" w:tplc="040C001B" w:tentative="1">
+      <w:start w:val="1"/>
+      <w:numFmt w:val="lowerRoman"/>
+      <w:lvlText w:val="%6."/>
+      <w:lvlJc w:val="right"/>
+      <w:pPr>
+        <w:ind w:left="4320" w:hanging="180"/>
+      </w:pPr>
+    </w:lvl>
+    <w:lvl w:ilvl="6" w:tplc="040C000F" w:tentative="1">
+      <w:start w:val="1"/>
+      <w:numFmt w:val="decimal"/>
+      <w:lvlText w:val="%7."/>
+      <w:lvlJc w:val="left"/>
+      <w:pPr>
+        <w:ind w:left="5040" w:hanging="360"/>
+      </w:pPr>
+    </w:lvl>
+    <w:lvl w:ilvl="7" w:tplc="040C0019" w:tentative="1">
+      <w:start w:val="1"/>
+      <w:numFmt w:val="lowerLetter"/>
+      <w:lvlText w:val="%8."/>
+      <w:lvlJc w:val="left"/>
+      <w:pPr>
+        <w:ind w:left="5760" w:hanging="360"/>
+      </w:pPr>
+    </w:lvl>
+    <w:lvl w:ilvl="8" w:tplc="040C001B" w:tentative="1">
+      <w:start w:val="1"/>
+      <w:numFmt w:val="lowerRoman"/>
+      <w:lvlText w:val="%9."/>
+      <w:lvlJc w:val="right"/>
+      <w:pPr>
+        <w:ind w:left="6480" w:hanging="180"/>
+      </w:pPr>
+    </w:lvl>
+  </w:abstractNum>
   <w:num w:numId="1">
+    <w:abstractNumId w:val="6"/>
+  </w:num>
+  <w:num w:numId="2">
+    <w:abstractNumId w:val="1"/>
+  </w:num>
+  <w:num w:numId="3">
+    <w:abstractNumId w:val="5"/>
+  </w:num>
+  <w:num w:numId="4">
+    <w:abstractNumId w:val="7"/>
+  </w:num>
+  <w:num w:numId="5">
+    <w:abstractNumId w:val="4"/>
+  </w:num>
+  <w:num w:numId="6">
     <w:abstractNumId w:val="2"/>
   </w:num>
-  <w:num w:numId="2">
+  <w:num w:numId="7">
+    <w:abstractNumId w:val="3"/>
+  </w:num>
+  <w:num w:numId="8">
     <w:abstractNumId w:val="0"/>
-  </w:num>
-  <w:num w:numId="3">
-    <w:abstractNumId w:val="1"/>
   </w:num>
 </w:numbering>
 </file>
@@ -3736,7 +4375,560 @@
       </w:tcPr>
     </w:tblStylePr>
   </w:style>
+  <w:style w:type="character" w:styleId="Lienhypertexte">
+    <w:name w:val="Hyperlink"/>
+    <w:basedOn w:val="Policepardfaut"/>
+    <w:uiPriority w:val="99"/>
+    <w:unhideWhenUsed/>
+    <w:rsid w:val="00FD7A1C"/>
+    <w:rPr>
+      <w:color w:val="AD1F1F" w:themeColor="hyperlink"/>
+      <w:u w:val="single"/>
+    </w:rPr>
+  </w:style>
+  <w:style w:type="character" w:styleId="Mentionnonrsolue">
+    <w:name w:val="Unresolved Mention"/>
+    <w:basedOn w:val="Policepardfaut"/>
+    <w:uiPriority w:val="99"/>
+    <w:semiHidden/>
+    <w:unhideWhenUsed/>
+    <w:rsid w:val="00FD7A1C"/>
+    <w:rPr>
+      <w:color w:val="808080"/>
+      <w:shd w:val="clear" w:color="auto" w:fill="E6E6E6"/>
+    </w:rPr>
+  </w:style>
 </w:styles>
+</file>
+
+<file path=word/glossary/document.xml><?xml version="1.0" encoding="utf-8"?>
+<w:glossaryDocument xmlns:wpc="http://schemas.microsoft.com/office/word/2010/wordprocessingCanvas" xmlns:cx="http://schemas.microsoft.com/office/drawing/2014/chartex" xmlns:cx1="http://schemas.microsoft.com/office/drawing/2015/9/8/chartex" xmlns:cx2="http://schemas.microsoft.com/office/drawing/2015/10/21/chartex" xmlns:cx3="http://schemas.microsoft.com/office/drawing/2016/5/9/chartex" xmlns:cx4="http://schemas.microsoft.com/office/drawing/2016/5/10/chartex" xmlns:cx5="http://schemas.microsoft.com/office/drawing/2016/5/11/chartex" xmlns:cx6="http://schemas.microsoft.com/office/drawing/2016/5/12/chartex" xmlns:cx7="http://schemas.microsoft.com/office/drawing/2016/5/13/chartex" xmlns:cx8="http://schemas.microsoft.com/office/drawing/2016/5/14/chartex" xmlns:mc="http://schemas.openxmlformats.org/markup-compatibility/2006" xmlns:aink="http://schemas.microsoft.com/office/drawing/2016/ink" xmlns:am3d="http://schemas.microsoft.com/office/drawing/2017/model3d" xmlns:o="urn:schemas-microsoft-com:office:office" xmlns:r="http://schemas.openxmlformats.org/officeDocument/2006/relationships" xmlns:m="http://schemas.openxmlformats.org/officeDocument/2006/math" xmlns:v="urn:schemas-microsoft-com:vml" xmlns:wp14="http://schemas.microsoft.com/office/word/2010/wordprocessingDrawing" xmlns:wp="http://schemas.openxmlformats.org/drawingml/2006/wordprocessingDrawing" xmlns:w10="urn:schemas-microsoft-com:office:word" xmlns:w="http://schemas.openxmlformats.org/wordprocessingml/2006/main" xmlns:w14="http://schemas.microsoft.com/office/word/2010/wordml" xmlns:w15="http://schemas.microsoft.com/office/word/2012/wordml" xmlns:w16cid="http://schemas.microsoft.com/office/word/2016/wordml/cid" xmlns:w16se="http://schemas.microsoft.com/office/word/2015/wordml/symex" xmlns:wpg="http://schemas.microsoft.com/office/word/2010/wordprocessingGroup" xmlns:wpi="http://schemas.microsoft.com/office/word/2010/wordprocessingInk" xmlns:wne="http://schemas.microsoft.com/office/word/2006/wordml" xmlns:wps="http://schemas.microsoft.com/office/word/2010/wordprocessingShape" mc:Ignorable="w14 w15 w16se w16cid wp14"/>
+</file>
+
+<file path=word/glossary/fontTable.xml><?xml version="1.0" encoding="utf-8"?>
+<w:fonts xmlns:mc="http://schemas.openxmlformats.org/markup-compatibility/2006" xmlns:r="http://schemas.openxmlformats.org/officeDocument/2006/relationships" xmlns:w="http://schemas.openxmlformats.org/wordprocessingml/2006/main" xmlns:w14="http://schemas.microsoft.com/office/word/2010/wordml" xmlns:w15="http://schemas.microsoft.com/office/word/2012/wordml" xmlns:w16cid="http://schemas.microsoft.com/office/word/2016/wordml/cid" xmlns:w16se="http://schemas.microsoft.com/office/word/2015/wordml/symex" mc:Ignorable="w14 w15 w16se w16cid">
+  <w:font w:name="Times New Roman">
+    <w:panose1 w:val="02020603050405020304"/>
+    <w:charset w:val="00"/>
+    <w:family w:val="roman"/>
+    <w:pitch w:val="variable"/>
+    <w:sig w:usb0="E0002EFF" w:usb1="C000785B" w:usb2="00000009" w:usb3="00000000" w:csb0="000001FF" w:csb1="00000000"/>
+  </w:font>
+  <w:font w:name="Calibri">
+    <w:panose1 w:val="020F0502020204030204"/>
+    <w:charset w:val="00"/>
+    <w:family w:val="swiss"/>
+    <w:pitch w:val="variable"/>
+    <w:sig w:usb0="E0002AFF" w:usb1="C000247B" w:usb2="00000009" w:usb3="00000000" w:csb0="000001FF" w:csb1="00000000"/>
+  </w:font>
+  <w:font w:name="Courier New">
+    <w:panose1 w:val="02070309020205020404"/>
+    <w:charset w:val="00"/>
+    <w:family w:val="modern"/>
+    <w:pitch w:val="fixed"/>
+    <w:sig w:usb0="E0002EFF" w:usb1="C0007843" w:usb2="00000009" w:usb3="00000000" w:csb0="000001FF" w:csb1="00000000"/>
+  </w:font>
+  <w:font w:name="Wingdings">
+    <w:panose1 w:val="05000000000000000000"/>
+    <w:charset w:val="02"/>
+    <w:family w:val="auto"/>
+    <w:pitch w:val="variable"/>
+    <w:sig w:usb0="00000000" w:usb1="10000000" w:usb2="00000000" w:usb3="00000000" w:csb0="80000000" w:csb1="00000000"/>
+  </w:font>
+  <w:font w:name="Symbol">
+    <w:panose1 w:val="05050102010706020507"/>
+    <w:charset w:val="02"/>
+    <w:family w:val="roman"/>
+    <w:pitch w:val="variable"/>
+    <w:sig w:usb0="00000000" w:usb1="10000000" w:usb2="00000000" w:usb3="00000000" w:csb0="80000000" w:csb1="00000000"/>
+  </w:font>
+  <w:font w:name="Calibri Light">
+    <w:panose1 w:val="020F0302020204030204"/>
+    <w:charset w:val="00"/>
+    <w:family w:val="swiss"/>
+    <w:pitch w:val="variable"/>
+    <w:sig w:usb0="E0002AFF" w:usb1="C000247B" w:usb2="00000009" w:usb3="00000000" w:csb0="000001FF" w:csb1="00000000"/>
+  </w:font>
+</w:fonts>
+</file>
+
+<file path=word/glossary/settings.xml><?xml version="1.0" encoding="utf-8"?>
+<w:settings xmlns:mc="http://schemas.openxmlformats.org/markup-compatibility/2006" xmlns:o="urn:schemas-microsoft-com:office:office" xmlns:r="http://schemas.openxmlformats.org/officeDocument/2006/relationships" xmlns:m="http://schemas.openxmlformats.org/officeDocument/2006/math" xmlns:v="urn:schemas-microsoft-com:vml" xmlns:w10="urn:schemas-microsoft-com:office:word" xmlns:w="http://schemas.openxmlformats.org/wordprocessingml/2006/main" xmlns:w14="http://schemas.microsoft.com/office/word/2010/wordml" xmlns:w15="http://schemas.microsoft.com/office/word/2012/wordml" xmlns:w16cid="http://schemas.microsoft.com/office/word/2016/wordml/cid" xmlns:w16se="http://schemas.microsoft.com/office/word/2015/wordml/symex" xmlns:sl="http://schemas.openxmlformats.org/schemaLibrary/2006/main" mc:Ignorable="w14 w15 w16se w16cid">
+  <w:view w:val="normal"/>
+  <w:defaultTabStop w:val="708"/>
+  <w:hyphenationZone w:val="425"/>
+  <w:characterSpacingControl w:val="doNotCompress"/>
+  <w:compat>
+    <w:useFELayout/>
+    <w:compatSetting w:name="compatibilityMode" w:uri="http://schemas.microsoft.com/office/word" w:val="15"/>
+    <w:compatSetting w:name="overrideTableStyleFontSizeAndJustification" w:uri="http://schemas.microsoft.com/office/word" w:val="1"/>
+    <w:compatSetting w:name="enableOpenTypeFeatures" w:uri="http://schemas.microsoft.com/office/word" w:val="1"/>
+    <w:compatSetting w:name="doNotFlipMirrorIndents" w:uri="http://schemas.microsoft.com/office/word" w:val="1"/>
+    <w:compatSetting w:name="differentiateMultirowTableHeaders" w:uri="http://schemas.microsoft.com/office/word" w:val="1"/>
+    <w:compatSetting w:name="useWord2013TrackBottomHyphenation" w:uri="http://schemas.microsoft.com/office/word" w:val="0"/>
+  </w:compat>
+  <w:rsids>
+    <w:rsidRoot w:val="00E35363"/>
+    <w:rsid w:val="00E35363"/>
+  </w:rsids>
+  <m:mathPr>
+    <m:mathFont m:val="Cambria Math"/>
+    <m:brkBin m:val="before"/>
+    <m:brkBinSub m:val="--"/>
+    <m:smallFrac m:val="0"/>
+    <m:dispDef/>
+    <m:lMargin m:val="0"/>
+    <m:rMargin m:val="0"/>
+    <m:defJc m:val="centerGroup"/>
+    <m:wrapIndent m:val="1440"/>
+    <m:intLim m:val="subSup"/>
+    <m:naryLim m:val="undOvr"/>
+  </m:mathPr>
+  <w:themeFontLang w:val="fr-FR"/>
+  <w:clrSchemeMapping w:bg1="light1" w:t1="dark1" w:bg2="light2" w:t2="dark2" w:accent1="accent1" w:accent2="accent2" w:accent3="accent3" w:accent4="accent4" w:accent5="accent5" w:accent6="accent6" w:hyperlink="hyperlink" w:followedHyperlink="followedHyperlink"/>
+  <w:decimalSymbol w:val=","/>
+  <w:listSeparator w:val=";"/>
+  <w15:chartTrackingRefBased/>
+</w:settings>
+</file>
+
+<file path=word/glossary/styles.xml><?xml version="1.0" encoding="utf-8"?>
+<w:styles xmlns:mc="http://schemas.openxmlformats.org/markup-compatibility/2006" xmlns:r="http://schemas.openxmlformats.org/officeDocument/2006/relationships" xmlns:w="http://schemas.openxmlformats.org/wordprocessingml/2006/main" xmlns:w14="http://schemas.microsoft.com/office/word/2010/wordml" xmlns:w15="http://schemas.microsoft.com/office/word/2012/wordml" xmlns:w16cid="http://schemas.microsoft.com/office/word/2016/wordml/cid" xmlns:w16se="http://schemas.microsoft.com/office/word/2015/wordml/symex" mc:Ignorable="w14 w15 w16se w16cid">
+  <w:docDefaults>
+    <w:rPrDefault>
+      <w:rPr>
+        <w:rFonts w:asciiTheme="minorHAnsi" w:eastAsiaTheme="minorEastAsia" w:hAnsiTheme="minorHAnsi" w:cstheme="minorBidi"/>
+        <w:sz w:val="22"/>
+        <w:szCs w:val="22"/>
+        <w:lang w:val="fr-FR" w:eastAsia="fr-FR" w:bidi="ar-SA"/>
+      </w:rPr>
+    </w:rPrDefault>
+    <w:pPrDefault>
+      <w:pPr>
+        <w:spacing w:after="160" w:line="259" w:lineRule="auto"/>
+      </w:pPr>
+    </w:pPrDefault>
+  </w:docDefaults>
+  <w:latentStyles w:defLockedState="0" w:defUIPriority="99" w:defSemiHidden="0" w:defUnhideWhenUsed="0" w:defQFormat="0" w:count="375">
+    <w:lsdException w:name="Normal" w:uiPriority="0" w:qFormat="1"/>
+    <w:lsdException w:name="heading 1" w:uiPriority="9" w:qFormat="1"/>
+    <w:lsdException w:name="heading 2" w:semiHidden="1" w:uiPriority="9" w:unhideWhenUsed="1" w:qFormat="1"/>
+    <w:lsdException w:name="heading 3" w:semiHidden="1" w:uiPriority="9" w:unhideWhenUsed="1" w:qFormat="1"/>
+    <w:lsdException w:name="heading 4" w:semiHidden="1" w:uiPriority="9" w:unhideWhenUsed="1" w:qFormat="1"/>
+    <w:lsdException w:name="heading 5" w:semiHidden="1" w:uiPriority="9" w:unhideWhenUsed="1" w:qFormat="1"/>
+    <w:lsdException w:name="heading 6" w:semiHidden="1" w:uiPriority="9" w:unhideWhenUsed="1" w:qFormat="1"/>
+    <w:lsdException w:name="heading 7" w:semiHidden="1" w:uiPriority="9" w:unhideWhenUsed="1" w:qFormat="1"/>
+    <w:lsdException w:name="heading 8" w:semiHidden="1" w:uiPriority="9" w:unhideWhenUsed="1" w:qFormat="1"/>
+    <w:lsdException w:name="heading 9" w:semiHidden="1" w:uiPriority="9" w:unhideWhenUsed="1" w:qFormat="1"/>
+    <w:lsdException w:name="index 1" w:semiHidden="1" w:unhideWhenUsed="1"/>
+    <w:lsdException w:name="index 2" w:semiHidden="1" w:unhideWhenUsed="1"/>
+    <w:lsdException w:name="index 3" w:semiHidden="1" w:unhideWhenUsed="1"/>
+    <w:lsdException w:name="index 4" w:semiHidden="1" w:unhideWhenUsed="1"/>
+    <w:lsdException w:name="index 5" w:semiHidden="1" w:unhideWhenUsed="1"/>
+    <w:lsdException w:name="index 6" w:semiHidden="1" w:unhideWhenUsed="1"/>
+    <w:lsdException w:name="index 7" w:semiHidden="1" w:unhideWhenUsed="1"/>
+    <w:lsdException w:name="index 8" w:semiHidden="1" w:unhideWhenUsed="1"/>
+    <w:lsdException w:name="index 9" w:semiHidden="1" w:unhideWhenUsed="1"/>
+    <w:lsdException w:name="toc 1" w:semiHidden="1" w:uiPriority="39" w:unhideWhenUsed="1"/>
+    <w:lsdException w:name="toc 2" w:semiHidden="1" w:uiPriority="39" w:unhideWhenUsed="1"/>
+    <w:lsdException w:name="toc 3" w:semiHidden="1" w:uiPriority="39" w:unhideWhenUsed="1"/>
+    <w:lsdException w:name="toc 4" w:semiHidden="1" w:uiPriority="39" w:unhideWhenUsed="1"/>
+    <w:lsdException w:name="toc 5" w:semiHidden="1" w:uiPriority="39" w:unhideWhenUsed="1"/>
+    <w:lsdException w:name="toc 6" w:semiHidden="1" w:uiPriority="39" w:unhideWhenUsed="1"/>
+    <w:lsdException w:name="toc 7" w:semiHidden="1" w:uiPriority="39" w:unhideWhenUsed="1"/>
+    <w:lsdException w:name="toc 8" w:semiHidden="1" w:uiPriority="39" w:unhideWhenUsed="1"/>
+    <w:lsdException w:name="toc 9" w:semiHidden="1" w:uiPriority="39" w:unhideWhenUsed="1"/>
+    <w:lsdException w:name="Normal Indent" w:semiHidden="1" w:unhideWhenUsed="1"/>
+    <w:lsdException w:name="footnote text" w:semiHidden="1" w:unhideWhenUsed="1"/>
+    <w:lsdException w:name="annotation text" w:semiHidden="1" w:unhideWhenUsed="1"/>
+    <w:lsdException w:name="header" w:semiHidden="1" w:unhideWhenUsed="1"/>
+    <w:lsdException w:name="footer" w:semiHidden="1" w:unhideWhenUsed="1"/>
+    <w:lsdException w:name="index heading" w:semiHidden="1" w:unhideWhenUsed="1"/>
+    <w:lsdException w:name="caption" w:semiHidden="1" w:uiPriority="35" w:unhideWhenUsed="1" w:qFormat="1"/>
+    <w:lsdException w:name="table of figures" w:semiHidden="1" w:unhideWhenUsed="1"/>
+    <w:lsdException w:name="envelope address" w:semiHidden="1" w:unhideWhenUsed="1"/>
+    <w:lsdException w:name="envelope return" w:semiHidden="1" w:unhideWhenUsed="1"/>
+    <w:lsdException w:name="footnote reference" w:semiHidden="1" w:unhideWhenUsed="1"/>
+    <w:lsdException w:name="annotation reference" w:semiHidden="1" w:unhideWhenUsed="1"/>
+    <w:lsdException w:name="line number" w:semiHidden="1" w:unhideWhenUsed="1"/>
+    <w:lsdException w:name="page number" w:semiHidden="1" w:unhideWhenUsed="1"/>
+    <w:lsdException w:name="endnote reference" w:semiHidden="1" w:unhideWhenUsed="1"/>
+    <w:lsdException w:name="endnote text" w:semiHidden="1" w:unhideWhenUsed="1"/>
+    <w:lsdException w:name="table of authorities" w:semiHidden="1" w:unhideWhenUsed="1"/>
+    <w:lsdException w:name="macro" w:semiHidden="1" w:unhideWhenUsed="1"/>
+    <w:lsdException w:name="toa heading" w:semiHidden="1" w:unhideWhenUsed="1"/>
+    <w:lsdException w:name="List" w:semiHidden="1" w:unhideWhenUsed="1"/>
+    <w:lsdException w:name="List Bullet" w:semiHidden="1" w:unhideWhenUsed="1"/>
+    <w:lsdException w:name="List Number" w:semiHidden="1" w:unhideWhenUsed="1"/>
+    <w:lsdException w:name="List 2" w:semiHidden="1" w:unhideWhenUsed="1"/>
+    <w:lsdException w:name="List 3" w:semiHidden="1" w:unhideWhenUsed="1"/>
+    <w:lsdException w:name="List 4" w:semiHidden="1" w:unhideWhenUsed="1"/>
+    <w:lsdException w:name="List 5" w:semiHidden="1" w:unhideWhenUsed="1"/>
+    <w:lsdException w:name="List Bullet 2" w:semiHidden="1" w:unhideWhenUsed="1"/>
+    <w:lsdException w:name="List Bullet 3" w:semiHidden="1" w:unhideWhenUsed="1"/>
+    <w:lsdException w:name="List Bullet 4" w:semiHidden="1" w:unhideWhenUsed="1"/>
+    <w:lsdException w:name="List Bullet 5" w:semiHidden="1" w:unhideWhenUsed="1"/>
+    <w:lsdException w:name="List Number 2" w:semiHidden="1" w:unhideWhenUsed="1"/>
+    <w:lsdException w:name="List Number 3" w:semiHidden="1" w:unhideWhenUsed="1"/>
+    <w:lsdException w:name="List Number 4" w:semiHidden="1" w:unhideWhenUsed="1"/>
+    <w:lsdException w:name="List Number 5" w:semiHidden="1" w:unhideWhenUsed="1"/>
+    <w:lsdException w:name="Title" w:uiPriority="10" w:qFormat="1"/>
+    <w:lsdException w:name="Closing" w:semiHidden="1" w:unhideWhenUsed="1"/>
+    <w:lsdException w:name="Signature" w:semiHidden="1" w:unhideWhenUsed="1"/>
+    <w:lsdException w:name="Default Paragraph Font" w:semiHidden="1" w:uiPriority="1" w:unhideWhenUsed="1"/>
+    <w:lsdException w:name="Body Text" w:semiHidden="1" w:unhideWhenUsed="1"/>
+    <w:lsdException w:name="Body Text Indent" w:semiHidden="1" w:unhideWhenUsed="1"/>
+    <w:lsdException w:name="List Continue" w:semiHidden="1" w:unhideWhenUsed="1"/>
+    <w:lsdException w:name="List Continue 2" w:semiHidden="1" w:unhideWhenUsed="1"/>
+    <w:lsdException w:name="List Continue 3" w:semiHidden="1" w:unhideWhenUsed="1"/>
+    <w:lsdException w:name="List Continue 4" w:semiHidden="1" w:unhideWhenUsed="1"/>
+    <w:lsdException w:name="List Continue 5" w:semiHidden="1" w:unhideWhenUsed="1"/>
+    <w:lsdException w:name="Message Header" w:semiHidden="1" w:unhideWhenUsed="1"/>
+    <w:lsdException w:name="Subtitle" w:uiPriority="11" w:qFormat="1"/>
+    <w:lsdException w:name="Salutation" w:semiHidden="1" w:unhideWhenUsed="1"/>
+    <w:lsdException w:name="Date" w:semiHidden="1" w:unhideWhenUsed="1"/>
+    <w:lsdException w:name="Body Text First Indent" w:semiHidden="1" w:unhideWhenUsed="1"/>
+    <w:lsdException w:name="Body Text First Indent 2" w:semiHidden="1" w:unhideWhenUsed="1"/>
+    <w:lsdException w:name="Note Heading" w:semiHidden="1" w:unhideWhenUsed="1"/>
+    <w:lsdException w:name="Body Text 2" w:semiHidden="1" w:unhideWhenUsed="1"/>
+    <w:lsdException w:name="Body Text 3" w:semiHidden="1" w:unhideWhenUsed="1"/>
+    <w:lsdException w:name="Body Text Indent 2" w:semiHidden="1" w:unhideWhenUsed="1"/>
+    <w:lsdException w:name="Body Text Indent 3" w:semiHidden="1" w:unhideWhenUsed="1"/>
+    <w:lsdException w:name="Block Text" w:semiHidden="1" w:unhideWhenUsed="1"/>
+    <w:lsdException w:name="Hyperlink" w:semiHidden="1" w:unhideWhenUsed="1"/>
+    <w:lsdException w:name="FollowedHyperlink" w:semiHidden="1" w:unhideWhenUsed="1"/>
+    <w:lsdException w:name="Strong" w:uiPriority="22" w:qFormat="1"/>
+    <w:lsdException w:name="Emphasis" w:uiPriority="20" w:qFormat="1"/>
+    <w:lsdException w:name="Document Map" w:semiHidden="1" w:unhideWhenUsed="1"/>
+    <w:lsdException w:name="Plain Text" w:semiHidden="1" w:unhideWhenUsed="1"/>
+    <w:lsdException w:name="E-mail Signature" w:semiHidden="1" w:unhideWhenUsed="1"/>
+    <w:lsdException w:name="HTML Top of Form" w:semiHidden="1" w:unhideWhenUsed="1"/>
+    <w:lsdException w:name="HTML Bottom of Form" w:semiHidden="1" w:unhideWhenUsed="1"/>
+    <w:lsdException w:name="Normal (Web)" w:semiHidden="1" w:unhideWhenUsed="1"/>
+    <w:lsdException w:name="HTML Acronym" w:semiHidden="1" w:unhideWhenUsed="1"/>
+    <w:lsdException w:name="HTML Address" w:semiHidden="1" w:unhideWhenUsed="1"/>
+    <w:lsdException w:name="HTML Cite" w:semiHidden="1" w:unhideWhenUsed="1"/>
+    <w:lsdException w:name="HTML Code" w:semiHidden="1" w:unhideWhenUsed="1"/>
+    <w:lsdException w:name="HTML Definition" w:semiHidden="1" w:unhideWhenUsed="1"/>
+    <w:lsdException w:name="HTML Keyboard" w:semiHidden="1" w:unhideWhenUsed="1"/>
+    <w:lsdException w:name="HTML Preformatted" w:semiHidden="1" w:unhideWhenUsed="1"/>
+    <w:lsdException w:name="HTML Sample" w:semiHidden="1" w:unhideWhenUsed="1"/>
+    <w:lsdException w:name="HTML Typewriter" w:semiHidden="1" w:unhideWhenUsed="1"/>
+    <w:lsdException w:name="HTML Variable" w:semiHidden="1" w:unhideWhenUsed="1"/>
+    <w:lsdException w:name="Normal Table" w:semiHidden="1" w:unhideWhenUsed="1"/>
+    <w:lsdException w:name="annotation subject" w:semiHidden="1" w:unhideWhenUsed="1"/>
+    <w:lsdException w:name="No List" w:semiHidden="1" w:unhideWhenUsed="1"/>
+    <w:lsdException w:name="Outline List 1" w:semiHidden="1" w:unhideWhenUsed="1"/>
+    <w:lsdException w:name="Outline List 2" w:semiHidden="1" w:unhideWhenUsed="1"/>
+    <w:lsdException w:name="Outline List 3" w:semiHidden="1" w:unhideWhenUsed="1"/>
+    <w:lsdException w:name="Table Simple 1" w:semiHidden="1" w:unhideWhenUsed="1"/>
+    <w:lsdException w:name="Table Simple 2" w:semiHidden="1" w:unhideWhenUsed="1"/>
+    <w:lsdException w:name="Table Simple 3" w:semiHidden="1" w:unhideWhenUsed="1"/>
+    <w:lsdException w:name="Table Classic 1" w:semiHidden="1" w:unhideWhenUsed="1"/>
+    <w:lsdException w:name="Table Classic 2" w:semiHidden="1" w:unhideWhenUsed="1"/>
+    <w:lsdException w:name="Table Classic 3" w:semiHidden="1" w:unhideWhenUsed="1"/>
+    <w:lsdException w:name="Table Classic 4" w:semiHidden="1" w:unhideWhenUsed="1"/>
+    <w:lsdException w:name="Table Colorful 1" w:semiHidden="1" w:unhideWhenUsed="1"/>
+    <w:lsdException w:name="Table Colorful 2" w:semiHidden="1" w:unhideWhenUsed="1"/>
+    <w:lsdException w:name="Table Colorful 3" w:semiHidden="1" w:unhideWhenUsed="1"/>
+    <w:lsdException w:name="Table Columns 1" w:semiHidden="1" w:unhideWhenUsed="1"/>
+    <w:lsdException w:name="Table Columns 2" w:semiHidden="1" w:unhideWhenUsed="1"/>
+    <w:lsdException w:name="Table Columns 3" w:semiHidden="1" w:unhideWhenUsed="1"/>
+    <w:lsdException w:name="Table Columns 4" w:semiHidden="1" w:unhideWhenUsed="1"/>
+    <w:lsdException w:name="Table Columns 5" w:semiHidden="1" w:unhideWhenUsed="1"/>
+    <w:lsdException w:name="Table Grid 1" w:semiHidden="1" w:unhideWhenUsed="1"/>
+    <w:lsdException w:name="Table Grid 2" w:semiHidden="1" w:unhideWhenUsed="1"/>
+    <w:lsdException w:name="Table Grid 3" w:semiHidden="1" w:unhideWhenUsed="1"/>
+    <w:lsdException w:name="Table Grid 4" w:semiHidden="1" w:unhideWhenUsed="1"/>
+    <w:lsdException w:name="Table Grid 5" w:semiHidden="1" w:unhideWhenUsed="1"/>
+    <w:lsdException w:name="Table Grid 6" w:semiHidden="1" w:unhideWhenUsed="1"/>
+    <w:lsdException w:name="Table Grid 7" w:semiHidden="1" w:unhideWhenUsed="1"/>
+    <w:lsdException w:name="Table Grid 8" w:semiHidden="1" w:unhideWhenUsed="1"/>
+    <w:lsdException w:name="Table List 1" w:semiHidden="1" w:unhideWhenUsed="1"/>
+    <w:lsdException w:name="Table List 2" w:semiHidden="1" w:unhideWhenUsed="1"/>
+    <w:lsdException w:name="Table List 3" w:semiHidden="1" w:unhideWhenUsed="1"/>
+    <w:lsdException w:name="Table List 4" w:semiHidden="1" w:unhideWhenUsed="1"/>
+    <w:lsdException w:name="Table List 5" w:semiHidden="1" w:unhideWhenUsed="1"/>
+    <w:lsdException w:name="Table List 6" w:semiHidden="1" w:unhideWhenUsed="1"/>
+    <w:lsdException w:name="Table List 7" w:semiHidden="1" w:unhideWhenUsed="1"/>
+    <w:lsdException w:name="Table List 8" w:semiHidden="1" w:unhideWhenUsed="1"/>
+    <w:lsdException w:name="Table 3D effects 1" w:semiHidden="1" w:unhideWhenUsed="1"/>
+    <w:lsdException w:name="Table 3D effects 2" w:semiHidden="1" w:unhideWhenUsed="1"/>
+    <w:lsdException w:name="Table 3D effects 3" w:semiHidden="1" w:unhideWhenUsed="1"/>
+    <w:lsdException w:name="Table Contemporary" w:semiHidden="1" w:unhideWhenUsed="1"/>
+    <w:lsdException w:name="Table Elegant" w:semiHidden="1" w:unhideWhenUsed="1"/>
+    <w:lsdException w:name="Table Professional" w:semiHidden="1" w:unhideWhenUsed="1"/>
+    <w:lsdException w:name="Table Subtle 1" w:semiHidden="1" w:unhideWhenUsed="1"/>
+    <w:lsdException w:name="Table Subtle 2" w:semiHidden="1" w:unhideWhenUsed="1"/>
+    <w:lsdException w:name="Table Web 1" w:semiHidden="1" w:unhideWhenUsed="1"/>
+    <w:lsdException w:name="Table Web 2" w:semiHidden="1" w:unhideWhenUsed="1"/>
+    <w:lsdException w:name="Table Web 3" w:semiHidden="1" w:unhideWhenUsed="1"/>
+    <w:lsdException w:name="Balloon Text" w:semiHidden="1" w:unhideWhenUsed="1"/>
+    <w:lsdException w:name="Table Grid" w:uiPriority="39"/>
+    <w:lsdException w:name="Table Theme" w:semiHidden="1" w:unhideWhenUsed="1"/>
+    <w:lsdException w:name="Placeholder Text" w:semiHidden="1"/>
+    <w:lsdException w:name="No Spacing" w:uiPriority="1" w:qFormat="1"/>
+    <w:lsdException w:name="Light Shading" w:uiPriority="60"/>
+    <w:lsdException w:name="Light List" w:uiPriority="61"/>
+    <w:lsdException w:name="Light Grid" w:uiPriority="62"/>
+    <w:lsdException w:name="Medium Shading 1" w:uiPriority="63"/>
+    <w:lsdException w:name="Medium Shading 2" w:uiPriority="64"/>
+    <w:lsdException w:name="Medium List 1" w:uiPriority="65"/>
+    <w:lsdException w:name="Medium List 2" w:uiPriority="66"/>
+    <w:lsdException w:name="Medium Grid 1" w:uiPriority="67"/>
+    <w:lsdException w:name="Medium Grid 2" w:uiPriority="68"/>
+    <w:lsdException w:name="Medium Grid 3" w:uiPriority="69"/>
+    <w:lsdException w:name="Dark List" w:uiPriority="70"/>
+    <w:lsdException w:name="Colorful Shading" w:uiPriority="71"/>
+    <w:lsdException w:name="Colorful List" w:uiPriority="72"/>
+    <w:lsdException w:name="Colorful Grid" w:uiPriority="73"/>
+    <w:lsdException w:name="Light Shading Accent 1" w:uiPriority="60"/>
+    <w:lsdException w:name="Light List Accent 1" w:uiPriority="61"/>
+    <w:lsdException w:name="Light Grid Accent 1" w:uiPriority="62"/>
+    <w:lsdException w:name="Medium Shading 1 Accent 1" w:uiPriority="63"/>
+    <w:lsdException w:name="Medium Shading 2 Accent 1" w:uiPriority="64"/>
+    <w:lsdException w:name="Medium List 1 Accent 1" w:uiPriority="65"/>
+    <w:lsdException w:name="Revision" w:semiHidden="1"/>
+    <w:lsdException w:name="List Paragraph" w:uiPriority="34" w:qFormat="1"/>
+    <w:lsdException w:name="Quote" w:uiPriority="29" w:qFormat="1"/>
+    <w:lsdException w:name="Intense Quote" w:uiPriority="30" w:qFormat="1"/>
+    <w:lsdException w:name="Medium List 2 Accent 1" w:uiPriority="66"/>
+    <w:lsdException w:name="Medium Grid 1 Accent 1" w:uiPriority="67"/>
+    <w:lsdException w:name="Medium Grid 2 Accent 1" w:uiPriority="68"/>
+    <w:lsdException w:name="Medium Grid 3 Accent 1" w:uiPriority="69"/>
+    <w:lsdException w:name="Dark List Accent 1" w:uiPriority="70"/>
+    <w:lsdException w:name="Colorful Shading Accent 1" w:uiPriority="71"/>
+    <w:lsdException w:name="Colorful List Accent 1" w:uiPriority="72"/>
+    <w:lsdException w:name="Colorful Grid Accent 1" w:uiPriority="73"/>
+    <w:lsdException w:name="Light Shading Accent 2" w:uiPriority="60"/>
+    <w:lsdException w:name="Light List Accent 2" w:uiPriority="61"/>
+    <w:lsdException w:name="Light Grid Accent 2" w:uiPriority="62"/>
+    <w:lsdException w:name="Medium Shading 1 Accent 2" w:uiPriority="63"/>
+    <w:lsdException w:name="Medium Shading 2 Accent 2" w:uiPriority="64"/>
+    <w:lsdException w:name="Medium List 1 Accent 2" w:uiPriority="65"/>
+    <w:lsdException w:name="Medium List 2 Accent 2" w:uiPriority="66"/>
+    <w:lsdException w:name="Medium Grid 1 Accent 2" w:uiPriority="67"/>
+    <w:lsdException w:name="Medium Grid 2 Accent 2" w:uiPriority="68"/>
+    <w:lsdException w:name="Medium Grid 3 Accent 2" w:uiPriority="69"/>
+    <w:lsdException w:name="Dark List Accent 2" w:uiPriority="70"/>
+    <w:lsdException w:name="Colorful Shading Accent 2" w:uiPriority="71"/>
+    <w:lsdException w:name="Colorful List Accent 2" w:uiPriority="72"/>
+    <w:lsdException w:name="Colorful Grid Accent 2" w:uiPriority="73"/>
+    <w:lsdException w:name="Light Shading Accent 3" w:uiPriority="60"/>
+    <w:lsdException w:name="Light List Accent 3" w:uiPriority="61"/>
+    <w:lsdException w:name="Light Grid Accent 3" w:uiPriority="62"/>
+    <w:lsdException w:name="Medium Shading 1 Accent 3" w:uiPriority="63"/>
+    <w:lsdException w:name="Medium Shading 2 Accent 3" w:uiPriority="64"/>
+    <w:lsdException w:name="Medium List 1 Accent 3" w:uiPriority="65"/>
+    <w:lsdException w:name="Medium List 2 Accent 3" w:uiPriority="66"/>
+    <w:lsdException w:name="Medium Grid 1 Accent 3" w:uiPriority="67"/>
+    <w:lsdException w:name="Medium Grid 2 Accent 3" w:uiPriority="68"/>
+    <w:lsdException w:name="Medium Grid 3 Accent 3" w:uiPriority="69"/>
+    <w:lsdException w:name="Dark List Accent 3" w:uiPriority="70"/>
+    <w:lsdException w:name="Colorful Shading Accent 3" w:uiPriority="71"/>
+    <w:lsdException w:name="Colorful List Accent 3" w:uiPriority="72"/>
+    <w:lsdException w:name="Colorful Grid Accent 3" w:uiPriority="73"/>
+    <w:lsdException w:name="Light Shading Accent 4" w:uiPriority="60"/>
+    <w:lsdException w:name="Light List Accent 4" w:uiPriority="61"/>
+    <w:lsdException w:name="Light Grid Accent 4" w:uiPriority="62"/>
+    <w:lsdException w:name="Medium Shading 1 Accent 4" w:uiPriority="63"/>
+    <w:lsdException w:name="Medium Shading 2 Accent 4" w:uiPriority="64"/>
+    <w:lsdException w:name="Medium List 1 Accent 4" w:uiPriority="65"/>
+    <w:lsdException w:name="Medium List 2 Accent 4" w:uiPriority="66"/>
+    <w:lsdException w:name="Medium Grid 1 Accent 4" w:uiPriority="67"/>
+    <w:lsdException w:name="Medium Grid 2 Accent 4" w:uiPriority="68"/>
+    <w:lsdException w:name="Medium Grid 3 Accent 4" w:uiPriority="69"/>
+    <w:lsdException w:name="Dark List Accent 4" w:uiPriority="70"/>
+    <w:lsdException w:name="Colorful Shading Accent 4" w:uiPriority="71"/>
+    <w:lsdException w:name="Colorful List Accent 4" w:uiPriority="72"/>
+    <w:lsdException w:name="Colorful Grid Accent 4" w:uiPriority="73"/>
+    <w:lsdException w:name="Light Shading Accent 5" w:uiPriority="60"/>
+    <w:lsdException w:name="Light List Accent 5" w:uiPriority="61"/>
+    <w:lsdException w:name="Light Grid Accent 5" w:uiPriority="62"/>
+    <w:lsdException w:name="Medium Shading 1 Accent 5" w:uiPriority="63"/>
+    <w:lsdException w:name="Medium Shading 2 Accent 5" w:uiPriority="64"/>
+    <w:lsdException w:name="Medium List 1 Accent 5" w:uiPriority="65"/>
+    <w:lsdException w:name="Medium List 2 Accent 5" w:uiPriority="66"/>
+    <w:lsdException w:name="Medium Grid 1 Accent 5" w:uiPriority="67"/>
+    <w:lsdException w:name="Medium Grid 2 Accent 5" w:uiPriority="68"/>
+    <w:lsdException w:name="Medium Grid 3 Accent 5" w:uiPriority="69"/>
+    <w:lsdException w:name="Dark List Accent 5" w:uiPriority="70"/>
+    <w:lsdException w:name="Colorful Shading Accent 5" w:uiPriority="71"/>
+    <w:lsdException w:name="Colorful List Accent 5" w:uiPriority="72"/>
+    <w:lsdException w:name="Colorful Grid Accent 5" w:uiPriority="73"/>
+    <w:lsdException w:name="Light Shading Accent 6" w:uiPriority="60"/>
+    <w:lsdException w:name="Light List Accent 6" w:uiPriority="61"/>
+    <w:lsdException w:name="Light Grid Accent 6" w:uiPriority="62"/>
+    <w:lsdException w:name="Medium Shading 1 Accent 6" w:uiPriority="63"/>
+    <w:lsdException w:name="Medium Shading 2 Accent 6" w:uiPriority="64"/>
+    <w:lsdException w:name="Medium List 1 Accent 6" w:uiPriority="65"/>
+    <w:lsdException w:name="Medium List 2 Accent 6" w:uiPriority="66"/>
+    <w:lsdException w:name="Medium Grid 1 Accent 6" w:uiPriority="67"/>
+    <w:lsdException w:name="Medium Grid 2 Accent 6" w:uiPriority="68"/>
+    <w:lsdException w:name="Medium Grid 3 Accent 6" w:uiPriority="69"/>
+    <w:lsdException w:name="Dark List Accent 6" w:uiPriority="70"/>
+    <w:lsdException w:name="Colorful Shading Accent 6" w:uiPriority="71"/>
+    <w:lsdException w:name="Colorful List Accent 6" w:uiPriority="72"/>
+    <w:lsdException w:name="Colorful Grid Accent 6" w:uiPriority="73"/>
+    <w:lsdException w:name="Subtle Emphasis" w:uiPriority="19" w:qFormat="1"/>
+    <w:lsdException w:name="Intense Emphasis" w:uiPriority="21" w:qFormat="1"/>
+    <w:lsdException w:name="Subtle Reference" w:uiPriority="31" w:qFormat="1"/>
+    <w:lsdException w:name="Intense Reference" w:uiPriority="32" w:qFormat="1"/>
+    <w:lsdException w:name="Book Title" w:uiPriority="33" w:qFormat="1"/>
+    <w:lsdException w:name="Bibliography" w:semiHidden="1" w:uiPriority="37" w:unhideWhenUsed="1"/>
+    <w:lsdException w:name="TOC Heading" w:semiHidden="1" w:uiPriority="39" w:unhideWhenUsed="1" w:qFormat="1"/>
+    <w:lsdException w:name="Plain Table 1" w:uiPriority="41"/>
+    <w:lsdException w:name="Plain Table 2" w:uiPriority="42"/>
+    <w:lsdException w:name="Plain Table 3" w:uiPriority="43"/>
+    <w:lsdException w:name="Plain Table 4" w:uiPriority="44"/>
+    <w:lsdException w:name="Plain Table 5" w:uiPriority="45"/>
+    <w:lsdException w:name="Grid Table Light" w:uiPriority="40"/>
+    <w:lsdException w:name="Grid Table 1 Light" w:uiPriority="46"/>
+    <w:lsdException w:name="Grid Table 2" w:uiPriority="47"/>
+    <w:lsdException w:name="Grid Table 3" w:uiPriority="48"/>
+    <w:lsdException w:name="Grid Table 4" w:uiPriority="49"/>
+    <w:lsdException w:name="Grid Table 5 Dark" w:uiPriority="50"/>
+    <w:lsdException w:name="Grid Table 6 Colorful" w:uiPriority="51"/>
+    <w:lsdException w:name="Grid Table 7 Colorful" w:uiPriority="52"/>
+    <w:lsdException w:name="Grid Table 1 Light Accent 1" w:uiPriority="46"/>
+    <w:lsdException w:name="Grid Table 2 Accent 1" w:uiPriority="47"/>
+    <w:lsdException w:name="Grid Table 3 Accent 1" w:uiPriority="48"/>
+    <w:lsdException w:name="Grid Table 4 Accent 1" w:uiPriority="49"/>
+    <w:lsdException w:name="Grid Table 5 Dark Accent 1" w:uiPriority="50"/>
+    <w:lsdException w:name="Grid Table 6 Colorful Accent 1" w:uiPriority="51"/>
+    <w:lsdException w:name="Grid Table 7 Colorful Accent 1" w:uiPriority="52"/>
+    <w:lsdException w:name="Grid Table 1 Light Accent 2" w:uiPriority="46"/>
+    <w:lsdException w:name="Grid Table 2 Accent 2" w:uiPriority="47"/>
+    <w:lsdException w:name="Grid Table 3 Accent 2" w:uiPriority="48"/>
+    <w:lsdException w:name="Grid Table 4 Accent 2" w:uiPriority="49"/>
+    <w:lsdException w:name="Grid Table 5 Dark Accent 2" w:uiPriority="50"/>
+    <w:lsdException w:name="Grid Table 6 Colorful Accent 2" w:uiPriority="51"/>
+    <w:lsdException w:name="Grid Table 7 Colorful Accent 2" w:uiPriority="52"/>
+    <w:lsdException w:name="Grid Table 1 Light Accent 3" w:uiPriority="46"/>
+    <w:lsdException w:name="Grid Table 2 Accent 3" w:uiPriority="47"/>
+    <w:lsdException w:name="Grid Table 3 Accent 3" w:uiPriority="48"/>
+    <w:lsdException w:name="Grid Table 4 Accent 3" w:uiPriority="49"/>
+    <w:lsdException w:name="Grid Table 5 Dark Accent 3" w:uiPriority="50"/>
+    <w:lsdException w:name="Grid Table 6 Colorful Accent 3" w:uiPriority="51"/>
+    <w:lsdException w:name="Grid Table 7 Colorful Accent 3" w:uiPriority="52"/>
+    <w:lsdException w:name="Grid Table 1 Light Accent 4" w:uiPriority="46"/>
+    <w:lsdException w:name="Grid Table 2 Accent 4" w:uiPriority="47"/>
+    <w:lsdException w:name="Grid Table 3 Accent 4" w:uiPriority="48"/>
+    <w:lsdException w:name="Grid Table 4 Accent 4" w:uiPriority="49"/>
+    <w:lsdException w:name="Grid Table 5 Dark Accent 4" w:uiPriority="50"/>
+    <w:lsdException w:name="Grid Table 6 Colorful Accent 4" w:uiPriority="51"/>
+    <w:lsdException w:name="Grid Table 7 Colorful Accent 4" w:uiPriority="52"/>
+    <w:lsdException w:name="Grid Table 1 Light Accent 5" w:uiPriority="46"/>
+    <w:lsdException w:name="Grid Table 2 Accent 5" w:uiPriority="47"/>
+    <w:lsdException w:name="Grid Table 3 Accent 5" w:uiPriority="48"/>
+    <w:lsdException w:name="Grid Table 4 Accent 5" w:uiPriority="49"/>
+    <w:lsdException w:name="Grid Table 5 Dark Accent 5" w:uiPriority="50"/>
+    <w:lsdException w:name="Grid Table 6 Colorful Accent 5" w:uiPriority="51"/>
+    <w:lsdException w:name="Grid Table 7 Colorful Accent 5" w:uiPriority="52"/>
+    <w:lsdException w:name="Grid Table 1 Light Accent 6" w:uiPriority="46"/>
+    <w:lsdException w:name="Grid Table 2 Accent 6" w:uiPriority="47"/>
+    <w:lsdException w:name="Grid Table 3 Accent 6" w:uiPriority="48"/>
+    <w:lsdException w:name="Grid Table 4 Accent 6" w:uiPriority="49"/>
+    <w:lsdException w:name="Grid Table 5 Dark Accent 6" w:uiPriority="50"/>
+    <w:lsdException w:name="Grid Table 6 Colorful Accent 6" w:uiPriority="51"/>
+    <w:lsdException w:name="Grid Table 7 Colorful Accent 6" w:uiPriority="52"/>
+    <w:lsdException w:name="List Table 1 Light" w:uiPriority="46"/>
+    <w:lsdException w:name="List Table 2" w:uiPriority="47"/>
+    <w:lsdException w:name="List Table 3" w:uiPriority="48"/>
+    <w:lsdException w:name="List Table 4" w:uiPriority="49"/>
+    <w:lsdException w:name="List Table 5 Dark" w:uiPriority="50"/>
+    <w:lsdException w:name="List Table 6 Colorful" w:uiPriority="51"/>
+    <w:lsdException w:name="List Table 7 Colorful" w:uiPriority="52"/>
+    <w:lsdException w:name="List Table 1 Light Accent 1" w:uiPriority="46"/>
+    <w:lsdException w:name="List Table 2 Accent 1" w:uiPriority="47"/>
+    <w:lsdException w:name="List Table 3 Accent 1" w:uiPriority="48"/>
+    <w:lsdException w:name="List Table 4 Accent 1" w:uiPriority="49"/>
+    <w:lsdException w:name="List Table 5 Dark Accent 1" w:uiPriority="50"/>
+    <w:lsdException w:name="List Table 6 Colorful Accent 1" w:uiPriority="51"/>
+    <w:lsdException w:name="List Table 7 Colorful Accent 1" w:uiPriority="52"/>
+    <w:lsdException w:name="List Table 1 Light Accent 2" w:uiPriority="46"/>
+    <w:lsdException w:name="List Table 2 Accent 2" w:uiPriority="47"/>
+    <w:lsdException w:name="List Table 3 Accent 2" w:uiPriority="48"/>
+    <w:lsdException w:name="List Table 4 Accent 2" w:uiPriority="49"/>
+    <w:lsdException w:name="List Table 5 Dark Accent 2" w:uiPriority="50"/>
+    <w:lsdException w:name="List Table 6 Colorful Accent 2" w:uiPriority="51"/>
+    <w:lsdException w:name="List Table 7 Colorful Accent 2" w:uiPriority="52"/>
+    <w:lsdException w:name="List Table 1 Light Accent 3" w:uiPriority="46"/>
+    <w:lsdException w:name="List Table 2 Accent 3" w:uiPriority="47"/>
+    <w:lsdException w:name="List Table 3 Accent 3" w:uiPriority="48"/>
+    <w:lsdException w:name="List Table 4 Accent 3" w:uiPriority="49"/>
+    <w:lsdException w:name="List Table 5 Dark Accent 3" w:uiPriority="50"/>
+    <w:lsdException w:name="List Table 6 Colorful Accent 3" w:uiPriority="51"/>
+    <w:lsdException w:name="List Table 7 Colorful Accent 3" w:uiPriority="52"/>
+    <w:lsdException w:name="List Table 1 Light Accent 4" w:uiPriority="46"/>
+    <w:lsdException w:name="List Table 2 Accent 4" w:uiPriority="47"/>
+    <w:lsdException w:name="List Table 3 Accent 4" w:uiPriority="48"/>
+    <w:lsdException w:name="List Table 4 Accent 4" w:uiPriority="49"/>
+    <w:lsdException w:name="List Table 5 Dark Accent 4" w:uiPriority="50"/>
+    <w:lsdException w:name="List Table 6 Colorful Accent 4" w:uiPriority="51"/>
+    <w:lsdException w:name="List Table 7 Colorful Accent 4" w:uiPriority="52"/>
+    <w:lsdException w:name="List Table 1 Light Accent 5" w:uiPriority="46"/>
+    <w:lsdException w:name="List Table 2 Accent 5" w:uiPriority="47"/>
+    <w:lsdException w:name="List Table 3 Accent 5" w:uiPriority="48"/>
+    <w:lsdException w:name="List Table 4 Accent 5" w:uiPriority="49"/>
+    <w:lsdException w:name="List Table 5 Dark Accent 5" w:uiPriority="50"/>
+    <w:lsdException w:name="List Table 6 Colorful Accent 5" w:uiPriority="51"/>
+    <w:lsdException w:name="List Table 7 Colorful Accent 5" w:uiPriority="52"/>
+    <w:lsdException w:name="List Table 1 Light Accent 6" w:uiPriority="46"/>
+    <w:lsdException w:name="List Table 2 Accent 6" w:uiPriority="47"/>
+    <w:lsdException w:name="List Table 3 Accent 6" w:uiPriority="48"/>
+    <w:lsdException w:name="List Table 4 Accent 6" w:uiPriority="49"/>
+    <w:lsdException w:name="List Table 5 Dark Accent 6" w:uiPriority="50"/>
+    <w:lsdException w:name="List Table 6 Colorful Accent 6" w:uiPriority="51"/>
+    <w:lsdException w:name="List Table 7 Colorful Accent 6" w:uiPriority="52"/>
+    <w:lsdException w:name="Mention" w:semiHidden="1" w:unhideWhenUsed="1"/>
+    <w:lsdException w:name="Smart Hyperlink" w:semiHidden="1" w:unhideWhenUsed="1"/>
+    <w:lsdException w:name="Hashtag" w:semiHidden="1" w:unhideWhenUsed="1"/>
+    <w:lsdException w:name="Unresolved Mention" w:semiHidden="1" w:unhideWhenUsed="1"/>
+  </w:latentStyles>
+  <w:style w:type="paragraph" w:default="1" w:styleId="Normal">
+    <w:name w:val="Normal"/>
+    <w:qFormat/>
+  </w:style>
+  <w:style w:type="character" w:default="1" w:styleId="Policepardfaut">
+    <w:name w:val="Default Paragraph Font"/>
+    <w:uiPriority w:val="1"/>
+    <w:semiHidden/>
+    <w:unhideWhenUsed/>
+  </w:style>
+  <w:style w:type="table" w:default="1" w:styleId="TableauNormal">
+    <w:name w:val="Normal Table"/>
+    <w:uiPriority w:val="99"/>
+    <w:semiHidden/>
+    <w:unhideWhenUsed/>
+    <w:tblPr>
+      <w:tblInd w:w="0" w:type="dxa"/>
+      <w:tblCellMar>
+        <w:top w:w="0" w:type="dxa"/>
+        <w:left w:w="108" w:type="dxa"/>
+        <w:bottom w:w="0" w:type="dxa"/>
+        <w:right w:w="108" w:type="dxa"/>
+      </w:tblCellMar>
+    </w:tblPr>
+  </w:style>
+  <w:style w:type="numbering" w:default="1" w:styleId="Aucuneliste">
+    <w:name w:val="No List"/>
+    <w:uiPriority w:val="99"/>
+    <w:semiHidden/>
+    <w:unhideWhenUsed/>
+  </w:style>
+  <w:style w:type="paragraph" w:customStyle="1" w:styleId="43D3581BED5440F9982132E5D071F871">
+    <w:name w:val="43D3581BED5440F9982132E5D071F871"/>
+    <w:rsid w:val="00E35363"/>
+  </w:style>
+</w:styles>
+</file>
+
+<file path=word/glossary/webSettings.xml><?xml version="1.0" encoding="utf-8"?>
+<w:webSettings xmlns:mc="http://schemas.openxmlformats.org/markup-compatibility/2006" xmlns:r="http://schemas.openxmlformats.org/officeDocument/2006/relationships" xmlns:w="http://schemas.openxmlformats.org/wordprocessingml/2006/main" xmlns:w14="http://schemas.microsoft.com/office/word/2010/wordml" xmlns:w15="http://schemas.microsoft.com/office/word/2012/wordml" xmlns:w16cid="http://schemas.microsoft.com/office/word/2016/wordml/cid" xmlns:w16se="http://schemas.microsoft.com/office/word/2015/wordml/symex" mc:Ignorable="w14 w15 w16se w16cid">
+  <w:optimizeForBrowser/>
+  <w:allowPNG/>
+</w:webSettings>
 </file>
 
 <file path=word/theme/theme1.xml><?xml version="1.0" encoding="utf-8"?>
@@ -4058,7 +5250,7 @@
 </file>
 
 <file path=customXml/itemProps2.xml><?xml version="1.0" encoding="utf-8"?>
-<ds:datastoreItem xmlns:ds="http://schemas.openxmlformats.org/officeDocument/2006/customXml" ds:itemID="{3A7D379C-B3EA-44D6-AE75-3A2A39C7705B}">
+<ds:datastoreItem xmlns:ds="http://schemas.openxmlformats.org/officeDocument/2006/customXml" ds:itemID="{75820832-68FA-4318-B060-FD9BAB724870}">
   <ds:schemaRefs>
     <ds:schemaRef ds:uri="http://schemas.openxmlformats.org/officeDocument/2006/bibliography"/>
   </ds:schemaRefs>

</xml_diff>